<commit_message>
- Changed wordings in AIC Host Power Up section
git-svn-id: https://quarchserver4.ds.quarch.com/svn/Software/Application%20Notes/AN-014%20-%20Hardware%20Triggering%20and%20Examples/Trunk@10690 265bcc82-57df-11dd-8522-2d0c19f12d9e
</commit_message>
<xml_diff>
--- a/AN-014 - Hardware Triggering and Examples.docx
+++ b/AN-014 - Hardware Triggering and Examples.docx
@@ -18,13 +18,8 @@
       <w:bookmarkStart w:id="4" w:name="_Toc465168326"/>
       <w:bookmarkStart w:id="5" w:name="_Toc465171757"/>
       <w:bookmarkStart w:id="6" w:name="_Toc184889752"/>
-      <w:proofErr w:type="spellStart"/>
-      <w:r>
-        <w:t>Quarch</w:t>
-      </w:r>
-      <w:proofErr w:type="spellEnd"/>
-      <w:r>
-        <w:t xml:space="preserve"> Technology Ltd</w:t>
+      <w:r>
+        <w:t>Quarch Technology Ltd</w:t>
       </w:r>
       <w:bookmarkEnd w:id="0"/>
       <w:bookmarkEnd w:id="1"/>
@@ -167,6 +162,15 @@
     <w:p/>
     <w:sdt>
       <w:sdtPr>
+        <w:rPr>
+          <w:rFonts w:asciiTheme="minorHAnsi" w:eastAsiaTheme="minorHAnsi" w:hAnsiTheme="minorHAnsi" w:cstheme="minorBidi"/>
+          <w:color w:val="auto"/>
+          <w:kern w:val="2"/>
+          <w:sz w:val="24"/>
+          <w:szCs w:val="24"/>
+          <w:lang w:eastAsia="en-US"/>
+          <w14:ligatures w14:val="standardContextual"/>
+        </w:rPr>
         <w:id w:val="-736637639"/>
         <w:docPartObj>
           <w:docPartGallery w:val="Table of Contents"/>
@@ -175,15 +179,8 @@
       </w:sdtPr>
       <w:sdtEndPr>
         <w:rPr>
-          <w:rFonts w:asciiTheme="minorHAnsi" w:eastAsiaTheme="minorHAnsi" w:hAnsiTheme="minorHAnsi" w:cstheme="minorBidi"/>
-          <w:b/>
-          <w:bCs/>
-          <w:color w:val="auto"/>
-          <w:kern w:val="2"/>
-          <w:sz w:val="24"/>
-          <w:szCs w:val="24"/>
-          <w:lang w:eastAsia="en-US"/>
-          <w14:ligatures w14:val="standardContextual"/>
+          <w:b/>
+          <w:bCs/>
         </w:rPr>
       </w:sdtEndPr>
       <w:sdtContent>
@@ -2213,15 +2210,7 @@
     </w:p>
     <w:p>
       <w:r>
-        <w:t xml:space="preserve">This application note is the combination of various triggering examples to demonstrate how the triggering functionality can be used in supported </w:t>
-      </w:r>
-      <w:proofErr w:type="spellStart"/>
-      <w:r>
-        <w:t>Quarch</w:t>
-      </w:r>
-      <w:proofErr w:type="spellEnd"/>
-      <w:r>
-        <w:t xml:space="preserve"> products.</w:t>
+        <w:t>This application note is the combination of various triggering examples to demonstrate how the triggering functionality can be used in supported Quarch products.</w:t>
       </w:r>
     </w:p>
     <w:p>
@@ -2432,13 +2421,8 @@
       <w:r>
         <w:t xml:space="preserve">5.1 </w:t>
       </w:r>
-      <w:proofErr w:type="spellStart"/>
-      <w:r>
-        <w:t>SMBus</w:t>
-      </w:r>
-      <w:proofErr w:type="spellEnd"/>
-      <w:r>
-        <w:t xml:space="preserve"> into External Analyser</w:t>
+      <w:r>
+        <w:t>SMBus into External Analyser</w:t>
       </w:r>
       <w:bookmarkEnd w:id="17"/>
     </w:p>
@@ -2461,31 +2445,7 @@
       </w:r>
       <w:r>
         <w:br/>
-        <w:t xml:space="preserve">This application note will focus on showing how to cleverly use the triggering features to route and decode the </w:t>
-      </w:r>
-      <w:proofErr w:type="spellStart"/>
-      <w:r>
-        <w:t>SMclk</w:t>
-      </w:r>
-      <w:proofErr w:type="spellEnd"/>
-      <w:r>
-        <w:t xml:space="preserve"> and </w:t>
-      </w:r>
-      <w:proofErr w:type="spellStart"/>
-      <w:r>
-        <w:t>SMdat</w:t>
-      </w:r>
-      <w:proofErr w:type="spellEnd"/>
-      <w:r>
-        <w:t xml:space="preserve"> side bus information with an external </w:t>
-      </w:r>
-      <w:proofErr w:type="spellStart"/>
-      <w:r>
-        <w:t>analyzer</w:t>
-      </w:r>
-      <w:proofErr w:type="spellEnd"/>
-      <w:r>
-        <w:t xml:space="preserve">. </w:t>
+        <w:t xml:space="preserve">This application note will focus on showing how to cleverly use the triggering features to route and decode the SMclk and SMdat side bus information with an external analyzer. </w:t>
       </w:r>
       <w:r>
         <w:br/>
@@ -2514,13 +2474,8 @@
         </w:numPr>
         <w:spacing w:before="180" w:after="180" w:line="320" w:lineRule="exact"/>
       </w:pPr>
-      <w:proofErr w:type="spellStart"/>
-      <w:r>
-        <w:t>Quarch</w:t>
-      </w:r>
-      <w:proofErr w:type="spellEnd"/>
-      <w:r>
-        <w:t xml:space="preserve"> PCIe Module which supports Triggering:</w:t>
+      <w:r>
+        <w:t>Quarch PCIe Module which supports Triggering:</w:t>
       </w:r>
     </w:p>
     <w:p>
@@ -2531,13 +2486,8 @@
         </w:numPr>
         <w:spacing w:before="180" w:after="180" w:line="320" w:lineRule="exact"/>
       </w:pPr>
-      <w:proofErr w:type="spellStart"/>
-      <w:r>
-        <w:t>Quarch</w:t>
-      </w:r>
-      <w:proofErr w:type="spellEnd"/>
-      <w:r>
-        <w:t xml:space="preserve"> Interface Unit</w:t>
+      <w:r>
+        <w:t>Quarch Interface Unit</w:t>
       </w:r>
     </w:p>
     <w:p>
@@ -2746,33 +2696,7 @@
           <w:sz w:val="24"/>
           <w:szCs w:val="24"/>
         </w:rPr>
-        <w:t xml:space="preserve">. </w:t>
-      </w:r>
-      <w:proofErr w:type="spellStart"/>
-      <w:r>
-        <w:rPr>
-          <w:b/>
-          <w:bCs/>
-          <w:i w:val="0"/>
-          <w:iCs w:val="0"/>
-          <w:color w:val="auto"/>
-          <w:sz w:val="24"/>
-          <w:szCs w:val="24"/>
-        </w:rPr>
-        <w:t>SMBus</w:t>
-      </w:r>
-      <w:proofErr w:type="spellEnd"/>
-      <w:r>
-        <w:rPr>
-          <w:b/>
-          <w:bCs/>
-          <w:i w:val="0"/>
-          <w:iCs w:val="0"/>
-          <w:color w:val="auto"/>
-          <w:sz w:val="24"/>
-          <w:szCs w:val="24"/>
-        </w:rPr>
-        <w:t xml:space="preserve"> Decoding Application Hardware Setup</w:t>
+        <w:t>. SMBus Decoding Application Hardware Setup</w:t>
       </w:r>
       <w:bookmarkEnd w:id="18"/>
     </w:p>
@@ -2827,13 +2751,8 @@
         </w:numPr>
       </w:pPr>
       <w:r>
-        <w:t xml:space="preserve">PC able to communicate on </w:t>
-      </w:r>
-      <w:proofErr w:type="spellStart"/>
-      <w:r>
-        <w:t>SMBus</w:t>
-      </w:r>
-      <w:proofErr w:type="spellEnd"/>
+        <w:t>PC able to communicate on SMBus</w:t>
+      </w:r>
     </w:p>
     <w:p>
       <w:pPr>
@@ -2989,33 +2908,7 @@
           <w:sz w:val="24"/>
           <w:szCs w:val="24"/>
         </w:rPr>
-        <w:t xml:space="preserve">. HOST PC Setup, </w:t>
-      </w:r>
-      <w:proofErr w:type="spellStart"/>
-      <w:r>
-        <w:rPr>
-          <w:b/>
-          <w:bCs/>
-          <w:i w:val="0"/>
-          <w:iCs w:val="0"/>
-          <w:color w:val="auto"/>
-          <w:sz w:val="24"/>
-          <w:szCs w:val="24"/>
-        </w:rPr>
-        <w:t>Quarch</w:t>
-      </w:r>
-      <w:proofErr w:type="spellEnd"/>
-      <w:r>
-        <w:rPr>
-          <w:b/>
-          <w:bCs/>
-          <w:i w:val="0"/>
-          <w:iCs w:val="0"/>
-          <w:color w:val="auto"/>
-          <w:sz w:val="24"/>
-          <w:szCs w:val="24"/>
-        </w:rPr>
-        <w:t xml:space="preserve"> Module with Triggering cable and M.2 drive with adapter</w:t>
+        <w:t>. HOST PC Setup, Quarch Module with Triggering cable and M.2 drive with adapter</w:t>
       </w:r>
       <w:bookmarkEnd w:id="19"/>
     </w:p>
@@ -3027,13 +2920,8 @@
           <w:numId w:val="2"/>
         </w:numPr>
       </w:pPr>
-      <w:proofErr w:type="spellStart"/>
-      <w:r>
-        <w:t>Picoscope</w:t>
-      </w:r>
-      <w:proofErr w:type="spellEnd"/>
-      <w:r>
-        <w:t xml:space="preserve"> 3204A as an external analyser</w:t>
+      <w:r>
+        <w:t>Picoscope 3204A as an external analyser</w:t>
       </w:r>
     </w:p>
     <w:p>
@@ -3190,59 +3078,7 @@
           <w:sz w:val="24"/>
           <w:szCs w:val="24"/>
         </w:rPr>
-        <w:t xml:space="preserve">. </w:t>
-      </w:r>
-      <w:proofErr w:type="spellStart"/>
-      <w:r>
-        <w:rPr>
-          <w:b/>
-          <w:bCs/>
-          <w:i w:val="0"/>
-          <w:iCs w:val="0"/>
-          <w:color w:val="auto"/>
-          <w:sz w:val="24"/>
-          <w:szCs w:val="24"/>
-        </w:rPr>
-        <w:t>PicoScope</w:t>
-      </w:r>
-      <w:proofErr w:type="spellEnd"/>
-      <w:r>
-        <w:rPr>
-          <w:b/>
-          <w:bCs/>
-          <w:i w:val="0"/>
-          <w:iCs w:val="0"/>
-          <w:color w:val="auto"/>
-          <w:sz w:val="24"/>
-          <w:szCs w:val="24"/>
-        </w:rPr>
-        <w:t xml:space="preserve"> Connected to the </w:t>
-      </w:r>
-      <w:proofErr w:type="spellStart"/>
-      <w:r>
-        <w:rPr>
-          <w:b/>
-          <w:bCs/>
-          <w:i w:val="0"/>
-          <w:iCs w:val="0"/>
-          <w:color w:val="auto"/>
-          <w:sz w:val="24"/>
-          <w:szCs w:val="24"/>
-        </w:rPr>
-        <w:t>Quarch</w:t>
-      </w:r>
-      <w:proofErr w:type="spellEnd"/>
-      <w:r>
-        <w:rPr>
-          <w:b/>
-          <w:bCs/>
-          <w:i w:val="0"/>
-          <w:iCs w:val="0"/>
-          <w:color w:val="auto"/>
-          <w:sz w:val="24"/>
-          <w:szCs w:val="24"/>
-        </w:rPr>
-        <w:t xml:space="preserve"> module’s Triggering ports</w:t>
+        <w:t>. PicoScope Connected to the Quarch module’s Triggering ports</w:t>
       </w:r>
       <w:bookmarkEnd w:id="20"/>
     </w:p>
@@ -3272,21 +3108,7 @@
           <w:rPr>
             <w:rStyle w:val="Hyperlink"/>
           </w:rPr>
-          <w:t xml:space="preserve">Torridon Terminal - </w:t>
-        </w:r>
-        <w:proofErr w:type="spellStart"/>
-        <w:r>
-          <w:rPr>
-            <w:rStyle w:val="Hyperlink"/>
-          </w:rPr>
-          <w:t>Quarch</w:t>
-        </w:r>
-        <w:proofErr w:type="spellEnd"/>
-        <w:r>
-          <w:rPr>
-            <w:rStyle w:val="Hyperlink"/>
-          </w:rPr>
-          <w:t xml:space="preserve"> Technology</w:t>
+          <w:t>Torridon Terminal - Quarch Technology</w:t>
         </w:r>
       </w:hyperlink>
     </w:p>
@@ -3301,16 +3123,10 @@
           <w:rStyle w:val="loader-wrapper"/>
         </w:rPr>
       </w:pPr>
-      <w:proofErr w:type="spellStart"/>
-      <w:r>
-        <w:t>TestMonkey</w:t>
-      </w:r>
-      <w:proofErr w:type="spellEnd"/>
-      <w:r>
-        <w:t xml:space="preserve"> provides GUI control over a module </w:t>
+      <w:r>
+        <w:t xml:space="preserve">TestMonkey provides GUI control over a module </w:t>
       </w:r>
       <w:hyperlink r:id="rId13" w:history="1">
-        <w:proofErr w:type="spellStart"/>
         <w:r>
           <w:rPr>
             <w:rStyle w:val="smart-link-title-wrapper"/>
@@ -3319,40 +3135,7 @@
             <w:spacing w:val="-1"/>
             <w:shd w:val="clear" w:color="auto" w:fill="FFFFFF"/>
           </w:rPr>
-          <w:t>TestMonkey</w:t>
-        </w:r>
-        <w:proofErr w:type="spellEnd"/>
-        <w:r>
-          <w:rPr>
-            <w:rStyle w:val="smart-link-title-wrapper"/>
-            <w:rFonts w:ascii="Segoe UI" w:hAnsi="Segoe UI" w:cs="Segoe UI"/>
-            <w:color w:val="0000FF"/>
-            <w:spacing w:val="-1"/>
-            <w:shd w:val="clear" w:color="auto" w:fill="FFFFFF"/>
-          </w:rPr>
-          <w:t xml:space="preserve"> GUI - </w:t>
-        </w:r>
-        <w:proofErr w:type="spellStart"/>
-        <w:r>
-          <w:rPr>
-            <w:rStyle w:val="smart-link-title-wrapper"/>
-            <w:rFonts w:ascii="Segoe UI" w:hAnsi="Segoe UI" w:cs="Segoe UI"/>
-            <w:color w:val="0000FF"/>
-            <w:spacing w:val="-1"/>
-            <w:shd w:val="clear" w:color="auto" w:fill="FFFFFF"/>
-          </w:rPr>
-          <w:t>Quarch</w:t>
-        </w:r>
-        <w:proofErr w:type="spellEnd"/>
-        <w:r>
-          <w:rPr>
-            <w:rStyle w:val="smart-link-title-wrapper"/>
-            <w:rFonts w:ascii="Segoe UI" w:hAnsi="Segoe UI" w:cs="Segoe UI"/>
-            <w:color w:val="0000FF"/>
-            <w:spacing w:val="-1"/>
-            <w:shd w:val="clear" w:color="auto" w:fill="FFFFFF"/>
-          </w:rPr>
-          <w:t xml:space="preserve"> Technology</w:t>
+          <w:t>TestMonkey GUI - Quarch Technology</w:t>
         </w:r>
       </w:hyperlink>
     </w:p>
@@ -3376,7 +3159,6 @@
         </w:rPr>
         <w:t xml:space="preserve">Python can be used to automate control of </w:t>
       </w:r>
-      <w:proofErr w:type="spellStart"/>
       <w:r>
         <w:rPr>
           <w:rStyle w:val="loader-wrapper"/>
@@ -3384,17 +3166,7 @@
           <w:spacing w:val="-1"/>
           <w:shd w:val="clear" w:color="auto" w:fill="FFFFFF"/>
         </w:rPr>
-        <w:t>Quarch</w:t>
-      </w:r>
-      <w:proofErr w:type="spellEnd"/>
-      <w:r>
-        <w:rPr>
-          <w:rStyle w:val="loader-wrapper"/>
-          <w:rFonts w:cs="Segoe UI"/>
-          <w:spacing w:val="-1"/>
-          <w:shd w:val="clear" w:color="auto" w:fill="FFFFFF"/>
-        </w:rPr>
-        <w:t xml:space="preserve"> products</w:t>
+        <w:t>Quarch products</w:t>
       </w:r>
     </w:p>
     <w:p>
@@ -3437,52 +3209,20 @@
       <w:r>
         <w:br/>
       </w:r>
-      <w:proofErr w:type="spellStart"/>
-      <w:r>
-        <w:rPr>
-          <w:b/>
-          <w:bCs/>
-        </w:rPr>
-        <w:t>TRIGger:</w:t>
-      </w:r>
-      <w:proofErr w:type="gramStart"/>
-      <w:r>
-        <w:rPr>
-          <w:b/>
-          <w:bCs/>
-        </w:rPr>
-        <w:t>OUT:MODE</w:t>
-      </w:r>
-      <w:proofErr w:type="gramEnd"/>
-      <w:r>
-        <w:rPr>
-          <w:b/>
-          <w:bCs/>
-        </w:rPr>
-        <w:t>:SIDEband</w:t>
-      </w:r>
-      <w:proofErr w:type="spellEnd"/>
+      <w:r>
+        <w:rPr>
+          <w:b/>
+          <w:bCs/>
+        </w:rPr>
+        <w:t>TRIGger:OUT:MODE:SIDEband</w:t>
+      </w:r>
     </w:p>
     <w:p>
       <w:r>
         <w:rPr>
           <w:u w:val="single"/>
         </w:rPr>
-        <w:t xml:space="preserve">Trigger IN port </w:t>
-      </w:r>
-      <w:proofErr w:type="gramStart"/>
-      <w:r>
-        <w:rPr>
-          <w:u w:val="single"/>
-        </w:rPr>
-        <w:t>setup(</w:t>
-      </w:r>
-      <w:proofErr w:type="gramEnd"/>
-      <w:r>
-        <w:rPr>
-          <w:u w:val="single"/>
-        </w:rPr>
-        <w:t>requires double verification)</w:t>
+        <w:t>Trigger IN port setup(requires double verification)</w:t>
       </w:r>
     </w:p>
     <w:p>
@@ -3492,31 +3232,13 @@
       <w:r>
         <w:br/>
       </w:r>
-      <w:proofErr w:type="spellStart"/>
-      <w:r>
-        <w:rPr>
-          <w:b/>
-          <w:bCs/>
-        </w:rPr>
-        <w:t>TRIGger:</w:t>
-      </w:r>
-      <w:proofErr w:type="gramStart"/>
-      <w:r>
-        <w:rPr>
-          <w:b/>
-          <w:bCs/>
-        </w:rPr>
-        <w:t>IN:MODE</w:t>
-      </w:r>
-      <w:proofErr w:type="gramEnd"/>
-      <w:r>
-        <w:rPr>
-          <w:b/>
-          <w:bCs/>
-        </w:rPr>
-        <w:t>:SIDEband</w:t>
-      </w:r>
-      <w:proofErr w:type="spellEnd"/>
+      <w:r>
+        <w:rPr>
+          <w:b/>
+          <w:bCs/>
+        </w:rPr>
+        <w:t>TRIGger:IN:MODE:SIDEband</w:t>
+      </w:r>
       <w:r>
         <w:br/>
         <w:t># Also set the trigger IN source to sideband out</w:t>
@@ -3524,7 +3246,6 @@
       <w:r>
         <w:br/>
       </w:r>
-      <w:proofErr w:type="spellStart"/>
       <w:r>
         <w:rPr>
           <w:b/>
@@ -3532,7 +3253,6 @@
         </w:rPr>
         <w:t>TRIGger:IN:SOURCE:SIDEband</w:t>
       </w:r>
-      <w:proofErr w:type="spellEnd"/>
     </w:p>
     <w:p>
       <w:r>
@@ -3549,39 +3269,12 @@
       <w:r>
         <w:br/>
       </w:r>
-      <w:proofErr w:type="spellStart"/>
-      <w:proofErr w:type="gramStart"/>
-      <w:r>
-        <w:rPr>
-          <w:b/>
-          <w:bCs/>
-        </w:rPr>
-        <w:t>TRIGger:MONitor</w:t>
-      </w:r>
-      <w:proofErr w:type="spellEnd"/>
-      <w:proofErr w:type="gramEnd"/>
-      <w:r>
-        <w:rPr>
-          <w:b/>
-          <w:bCs/>
-        </w:rPr>
-        <w:t>[IN|OUT]:[SIGNAL-NAME]:[</w:t>
-      </w:r>
-      <w:proofErr w:type="spellStart"/>
-      <w:r>
-        <w:rPr>
-          <w:b/>
-          <w:bCs/>
-        </w:rPr>
-        <w:t>HOST|DEVice</w:t>
-      </w:r>
-      <w:proofErr w:type="spellEnd"/>
-      <w:r>
-        <w:rPr>
-          <w:b/>
-          <w:bCs/>
-        </w:rPr>
-        <w:t>]</w:t>
+      <w:r>
+        <w:rPr>
+          <w:b/>
+          <w:bCs/>
+        </w:rPr>
+        <w:t>TRIGger:MONitor[IN|OUT]:[SIGNAL-NAME]:[HOST|DEVice]</w:t>
       </w:r>
     </w:p>
     <w:p>
@@ -3763,23 +3456,7 @@
     </w:p>
     <w:p>
       <w:r>
-        <w:t xml:space="preserve">Different types of information can be extracted from the captured signals. </w:t>
-      </w:r>
-      <w:proofErr w:type="spellStart"/>
-      <w:r>
-        <w:t>SMClk</w:t>
-      </w:r>
-      <w:proofErr w:type="spellEnd"/>
-      <w:r>
-        <w:t xml:space="preserve"> is a 100 kHz clock signal, and </w:t>
-      </w:r>
-      <w:proofErr w:type="spellStart"/>
-      <w:r>
-        <w:t>SMDat</w:t>
-      </w:r>
-      <w:proofErr w:type="spellEnd"/>
-      <w:r>
-        <w:t xml:space="preserve"> is decoded according to this clock signal. The protocol structure reveals the section start, section end, acknowledgment, write/read operations, as well as the addresses and data.</w:t>
+        <w:t>Different types of information can be extracted from the captured signals. SMClk is a 100 kHz clock signal, and SMDat is decoded according to this clock signal. The protocol structure reveals the section start, section end, acknowledgment, write/read operations, as well as the addresses and data.</w:t>
       </w:r>
     </w:p>
     <w:p>
@@ -3936,59 +3613,7 @@
           <w:sz w:val="24"/>
           <w:szCs w:val="24"/>
         </w:rPr>
-        <w:t xml:space="preserve">. A whole session of </w:t>
-      </w:r>
-      <w:proofErr w:type="spellStart"/>
-      <w:r>
-        <w:rPr>
-          <w:b/>
-          <w:bCs/>
-          <w:i w:val="0"/>
-          <w:iCs w:val="0"/>
-          <w:color w:val="auto"/>
-          <w:sz w:val="24"/>
-          <w:szCs w:val="24"/>
-        </w:rPr>
-        <w:t>SMBus</w:t>
-      </w:r>
-      <w:proofErr w:type="spellEnd"/>
-      <w:r>
-        <w:rPr>
-          <w:b/>
-          <w:bCs/>
-          <w:i w:val="0"/>
-          <w:iCs w:val="0"/>
-          <w:color w:val="auto"/>
-          <w:sz w:val="24"/>
-          <w:szCs w:val="24"/>
-        </w:rPr>
-        <w:t xml:space="preserve"> communication decoded by the </w:t>
-      </w:r>
-      <w:proofErr w:type="spellStart"/>
-      <w:r>
-        <w:rPr>
-          <w:b/>
-          <w:bCs/>
-          <w:i w:val="0"/>
-          <w:iCs w:val="0"/>
-          <w:color w:val="auto"/>
-          <w:sz w:val="24"/>
-          <w:szCs w:val="24"/>
-        </w:rPr>
-        <w:t>PicoScope</w:t>
-      </w:r>
-      <w:proofErr w:type="spellEnd"/>
-      <w:r>
-        <w:rPr>
-          <w:b/>
-          <w:bCs/>
-          <w:i w:val="0"/>
-          <w:iCs w:val="0"/>
-          <w:color w:val="auto"/>
-          <w:sz w:val="24"/>
-          <w:szCs w:val="24"/>
-        </w:rPr>
-        <w:t xml:space="preserve"> software</w:t>
+        <w:t>. A whole session of SMBus communication decoded by the PicoScope software</w:t>
       </w:r>
       <w:bookmarkEnd w:id="22"/>
     </w:p>
@@ -4347,15 +3972,7 @@
         </w:numPr>
       </w:pPr>
       <w:r>
-        <w:t xml:space="preserve">QTL2266 (U.2) </w:t>
-      </w:r>
-      <w:proofErr w:type="gramStart"/>
-      <w:r>
-        <w:t>or  QTL</w:t>
-      </w:r>
-      <w:proofErr w:type="gramEnd"/>
-      <w:r>
-        <w:t>2270 (U.3) Breaker</w:t>
+        <w:t>QTL2266 (U.2) or  QTL2270 (U.3) Breaker</w:t>
       </w:r>
     </w:p>
     <w:p>
@@ -4378,13 +3995,8 @@
           <w:numId w:val="2"/>
         </w:numPr>
       </w:pPr>
-      <w:proofErr w:type="spellStart"/>
-      <w:r>
-        <w:t>Quarch</w:t>
-      </w:r>
-      <w:proofErr w:type="spellEnd"/>
-      <w:r>
-        <w:t xml:space="preserve"> Controller (QTL1079, QTL1260 or QTL1461)</w:t>
+      <w:r>
+        <w:t>Quarch Controller (QTL1079, QTL1260 or QTL1461)</w:t>
       </w:r>
     </w:p>
     <w:p>
@@ -4588,7 +4200,7 @@
         </w:rPr>
         <w:lastRenderedPageBreak/>
         <w:drawing>
-          <wp:inline distT="0" distB="0" distL="0" distR="0" wp14:anchorId="2E776021" wp14:editId="7E142F59">
+          <wp:inline distT="0" distB="0" distL="0" distR="0" wp14:anchorId="2E776021" wp14:editId="72B0F89B">
             <wp:extent cx="3635654" cy="2874440"/>
             <wp:effectExtent l="0" t="0" r="3175" b="2540"/>
             <wp:docPr id="1822876549" name="Picture 23"/>
@@ -4778,13 +4390,8 @@
           <w:numId w:val="4"/>
         </w:numPr>
       </w:pPr>
-      <w:proofErr w:type="spellStart"/>
-      <w:r>
-        <w:t>Quarch</w:t>
-      </w:r>
-      <w:proofErr w:type="spellEnd"/>
-      <w:r>
-        <w:t xml:space="preserve"> Controller (QTL1079, QTL1260 or QTL1461)</w:t>
+      <w:r>
+        <w:t>Quarch Controller (QTL1079, QTL1260 or QTL1461)</w:t>
       </w:r>
     </w:p>
     <w:p>
@@ -5181,56 +4788,28 @@
       </w:r>
     </w:p>
     <w:p>
-      <w:proofErr w:type="gramStart"/>
-      <w:r>
-        <w:t>RUN:POWER</w:t>
-      </w:r>
-      <w:proofErr w:type="gramEnd"/>
-      <w:r>
-        <w:t xml:space="preserve"> UP  -- Turn on the power </w:t>
-      </w:r>
-    </w:p>
-    <w:p>
-      <w:proofErr w:type="gramStart"/>
-      <w:r>
-        <w:t>CONFIG:OUTPUT</w:t>
-      </w:r>
-      <w:proofErr w:type="gramEnd"/>
-      <w:r>
-        <w:t xml:space="preserve">:12V:PULLDOWN ON -- Enables pull down </w:t>
-      </w:r>
-    </w:p>
-    <w:p>
-      <w:r>
-        <w:t>SIGNAL:12</w:t>
-      </w:r>
-      <w:proofErr w:type="gramStart"/>
-      <w:r>
-        <w:t>V:PATTERN</w:t>
-      </w:r>
-      <w:proofErr w:type="gramEnd"/>
-      <w:r>
-        <w:t xml:space="preserve">:ADD 0S -12000 -- Adds the pattern, when the voltage goes from 12V to 0V the delay of the drop is 0 seconds. </w:t>
-      </w:r>
-    </w:p>
-    <w:p>
-      <w:proofErr w:type="gramStart"/>
-      <w:r>
-        <w:t>PATTERN:TRIGGER</w:t>
-      </w:r>
-      <w:proofErr w:type="gramEnd"/>
-      <w:r>
-        <w:t xml:space="preserve">:EXTERNAL ON -- Pattern above will be only triggered externally </w:t>
-      </w:r>
-    </w:p>
-    <w:p>
-      <w:proofErr w:type="gramStart"/>
-      <w:r>
-        <w:t>PATTERN:TRIGGER</w:t>
-      </w:r>
-      <w:proofErr w:type="gramEnd"/>
-      <w:r>
-        <w:t xml:space="preserve">:EXTERNAL:TYPE:EDGE -- Sets trigger in to trigger on an edge </w:t>
+      <w:r>
+        <w:t xml:space="preserve">RUN:POWER UP  -- Turn on the power </w:t>
+      </w:r>
+    </w:p>
+    <w:p>
+      <w:r>
+        <w:t xml:space="preserve">CONFIG:OUTPUT:12V:PULLDOWN ON -- Enables pull down </w:t>
+      </w:r>
+    </w:p>
+    <w:p>
+      <w:r>
+        <w:t xml:space="preserve">SIGNAL:12V:PATTERN:ADD 0S -12000 -- Adds the pattern, when the voltage goes from 12V to 0V the delay of the drop is 0 seconds. </w:t>
+      </w:r>
+    </w:p>
+    <w:p>
+      <w:r>
+        <w:t xml:space="preserve">PATTERN:TRIGGER:EXTERNAL ON -- Pattern above will be only triggered externally </w:t>
+      </w:r>
+    </w:p>
+    <w:p>
+      <w:r>
+        <w:t xml:space="preserve">PATTERN:TRIGGER:EXTERNAL:TYPE:EDGE -- Sets trigger in to trigger on an edge </w:t>
       </w:r>
     </w:p>
     <w:p>
@@ -5247,60 +4826,29 @@
       </w:r>
     </w:p>
     <w:p>
-      <w:proofErr w:type="gramStart"/>
-      <w:r>
-        <w:t>SIGNAL:ALL</w:t>
-      </w:r>
-      <w:proofErr w:type="gramEnd"/>
-      <w:r>
-        <w:t>:SOURCE 8 -- Sets all signals to source 8 (always on)</w:t>
-      </w:r>
-    </w:p>
-    <w:p>
-      <w:proofErr w:type="gramStart"/>
-      <w:r>
-        <w:t>SIGNAL:PERST</w:t>
-      </w:r>
-      <w:proofErr w:type="gramEnd"/>
-      <w:r>
-        <w:t xml:space="preserve">:SOURCE 4 -- Sets PERST# to source 4 </w:t>
-      </w:r>
-    </w:p>
-    <w:p>
-      <w:proofErr w:type="gramStart"/>
-      <w:r>
-        <w:t>SIGNAL:PERST</w:t>
-      </w:r>
-      <w:proofErr w:type="gramEnd"/>
-      <w:r>
-        <w:t>:DRIVE:OPEN LOW -- When PERST is discounted module will drive device side LOW</w:t>
-      </w:r>
-    </w:p>
-    <w:p>
-      <w:r>
-        <w:t>TRIGGER:</w:t>
-      </w:r>
-      <w:proofErr w:type="gramStart"/>
-      <w:r>
-        <w:t>OUT:INVERT</w:t>
-      </w:r>
-      <w:proofErr w:type="gramEnd"/>
-      <w:r>
-        <w:t xml:space="preserve"> ON -- Need to invert so it triggers on power down </w:t>
+      <w:r>
+        <w:t>SIGNAL:ALL:SOURCE 8 -- Sets all signals to source 8 (always on)</w:t>
+      </w:r>
+    </w:p>
+    <w:p>
+      <w:r>
+        <w:t xml:space="preserve">SIGNAL:PERST:SOURCE 4 -- Sets PERST# to source 4 </w:t>
+      </w:r>
+    </w:p>
+    <w:p>
+      <w:r>
+        <w:t>SIGNAL:PERST:DRIVE:OPEN LOW -- When PERST is discounted module will drive device side LOW</w:t>
+      </w:r>
+    </w:p>
+    <w:p>
+      <w:r>
+        <w:t xml:space="preserve">TRIGGER:OUT:INVERT ON -- Need to invert so it triggers on power down </w:t>
       </w:r>
     </w:p>
     <w:p>
       <w:r>
         <w:lastRenderedPageBreak/>
-        <w:t>TRIGGER:</w:t>
-      </w:r>
-      <w:proofErr w:type="gramStart"/>
-      <w:r>
-        <w:t>OUT:MODE</w:t>
-      </w:r>
-      <w:proofErr w:type="gramEnd"/>
-      <w:r>
-        <w:t xml:space="preserve"> POWER -- Trigger out on power event  </w:t>
+        <w:t xml:space="preserve">TRIGGER:OUT:MODE POWER -- Trigger out on power event  </w:t>
       </w:r>
     </w:p>
     <w:p>
@@ -5309,13 +4857,8 @@
       </w:r>
     </w:p>
     <w:p>
-      <w:proofErr w:type="gramStart"/>
-      <w:r>
-        <w:t>RUN:POWER</w:t>
-      </w:r>
-      <w:proofErr w:type="gramEnd"/>
-      <w:r>
-        <w:t xml:space="preserve"> DOWN</w:t>
+      <w:r>
+        <w:t>RUN:POWER DOWN</w:t>
       </w:r>
     </w:p>
     <w:p/>
@@ -5652,45 +5195,23 @@
     </w:p>
     <w:p>
       <w:r>
-        <w:t xml:space="preserve">The external events are triggered by producing an output trigger to another device, either a </w:t>
-      </w:r>
-      <w:proofErr w:type="spellStart"/>
-      <w:r>
-        <w:t>Quarch</w:t>
-      </w:r>
-      <w:proofErr w:type="spellEnd"/>
-      <w:r>
-        <w:t xml:space="preserve"> device that supports triggering (for example a Power Margining Module) or a </w:t>
-      </w:r>
-      <w:r>
-        <w:t>third-party</w:t>
-      </w:r>
-      <w:r>
-        <w:t xml:space="preserve"> piece of equipment that allows triggering input.</w:t>
-      </w:r>
-    </w:p>
-    <w:p>
-      <w:r>
-        <w:t xml:space="preserve">This application note will focus on using a </w:t>
-      </w:r>
-      <w:proofErr w:type="spellStart"/>
-      <w:r>
-        <w:t>Quarch</w:t>
-      </w:r>
-      <w:proofErr w:type="spellEnd"/>
-      <w:r>
-        <w:t xml:space="preserve"> Power Margining Module to run a power pattern when the host powers up.</w:t>
-      </w:r>
-    </w:p>
-    <w:p>
-      <w:r>
-        <w:t xml:space="preserve">Since the trigger is </w:t>
-      </w:r>
-      <w:r>
-        <w:t>initiated</w:t>
-      </w:r>
-      <w:r>
-        <w:t xml:space="preserve"> by the Host powering, a separate PC is used to control the modules.</w:t>
+        <w:t>The external events are triggered by producing an output trigger to another device, either a Quarch device that supports triggering (for example a Power Margining Module) or a third-party piece of equipment that allows triggering input.</w:t>
+      </w:r>
+    </w:p>
+    <w:p>
+      <w:r>
+        <w:t>This</w:t>
+      </w:r>
+      <w:r>
+        <w:t xml:space="preserve"> example</w:t>
+      </w:r>
+      <w:r>
+        <w:t xml:space="preserve"> will focus on using a Quarch Power Margining Module to run a power pattern when the host powers up.</w:t>
+      </w:r>
+    </w:p>
+    <w:p>
+      <w:r>
+        <w:t>Since the trigger is initiated by the Host powering, a separate PC is used to control the modules.</w:t>
       </w:r>
       <w:bookmarkEnd w:id="36"/>
       <w:bookmarkEnd w:id="37"/>
@@ -5723,19 +5244,11 @@
           <w:lang w:bidi="en-US"/>
         </w:rPr>
       </w:pPr>
-      <w:proofErr w:type="spellStart"/>
       <w:r>
         <w:rPr>
           <w:lang w:bidi="en-US"/>
         </w:rPr>
-        <w:t>Quarch</w:t>
-      </w:r>
-      <w:proofErr w:type="spellEnd"/>
-      <w:r>
-        <w:rPr>
-          <w:lang w:bidi="en-US"/>
-        </w:rPr>
-        <w:t xml:space="preserve"> PCIe Module which supports triggering on host power up:</w:t>
+        <w:t>Quarch PCIe Module which supports triggering on host power up:</w:t>
       </w:r>
     </w:p>
     <w:p>
@@ -5765,19 +5278,11 @@
           <w:lang w:bidi="en-US"/>
         </w:rPr>
       </w:pPr>
-      <w:proofErr w:type="spellStart"/>
       <w:r>
         <w:rPr>
           <w:lang w:bidi="en-US"/>
         </w:rPr>
-        <w:t>Quarch</w:t>
-      </w:r>
-      <w:proofErr w:type="spellEnd"/>
-      <w:r>
-        <w:rPr>
-          <w:lang w:bidi="en-US"/>
-        </w:rPr>
-        <w:t xml:space="preserve"> Power Margining Module which supports triggering</w:t>
+        <w:t>Quarch Power Margining Module which supports triggering</w:t>
       </w:r>
     </w:p>
     <w:p>
@@ -5833,19 +5338,11 @@
           <w:lang w:bidi="en-US"/>
         </w:rPr>
       </w:pPr>
-      <w:proofErr w:type="spellStart"/>
       <w:r>
         <w:rPr>
           <w:lang w:bidi="en-US"/>
         </w:rPr>
-        <w:t>Quarch</w:t>
-      </w:r>
-      <w:proofErr w:type="spellEnd"/>
-      <w:r>
-        <w:rPr>
-          <w:lang w:bidi="en-US"/>
-        </w:rPr>
-        <w:t xml:space="preserve"> Interface Unit</w:t>
+        <w:t>Quarch Interface Unit</w:t>
       </w:r>
     </w:p>
     <w:p>
@@ -6454,21 +5951,7 @@
         <w:rPr>
           <w:lang w:val="en-US"/>
         </w:rPr>
-        <w:t xml:space="preserve">The module can be configured to perform </w:t>
-      </w:r>
-      <w:proofErr w:type="gramStart"/>
-      <w:r>
-        <w:rPr>
-          <w:lang w:val="en-US"/>
-        </w:rPr>
-        <w:t>a number of</w:t>
-      </w:r>
-      <w:proofErr w:type="gramEnd"/>
-      <w:r>
-        <w:rPr>
-          <w:lang w:val="en-US"/>
-        </w:rPr>
-        <w:t xml:space="preserve"> actions when the Host is powered up:</w:t>
+        <w:t>The module can be configured to perform a number of actions when the Host is powered up:</w:t>
       </w:r>
     </w:p>
     <w:p>
@@ -6641,18 +6124,8 @@
       <w:bookmarkEnd w:id="43"/>
     </w:p>
     <w:p>
-      <w:proofErr w:type="spellStart"/>
-      <w:r>
-        <w:t>TRIGGer:</w:t>
-      </w:r>
-      <w:proofErr w:type="gramStart"/>
-      <w:r>
-        <w:t>IN:TYPE</w:t>
-      </w:r>
-      <w:proofErr w:type="spellEnd"/>
-      <w:proofErr w:type="gramEnd"/>
-      <w:r>
-        <w:t xml:space="preserve"> [EDGE | LEVEL]</w:t>
+      <w:r>
+        <w:t>TRIGGer:IN:TYPE [EDGE | LEVEL]</w:t>
       </w:r>
     </w:p>
     <w:p>
@@ -6671,18 +6144,8 @@
       </w:r>
     </w:p>
     <w:p>
-      <w:proofErr w:type="spellStart"/>
-      <w:r>
-        <w:t>TRIGger:</w:t>
-      </w:r>
-      <w:proofErr w:type="gramStart"/>
-      <w:r>
-        <w:t>IN:INVERT</w:t>
-      </w:r>
-      <w:proofErr w:type="spellEnd"/>
-      <w:proofErr w:type="gramEnd"/>
-      <w:r>
-        <w:t xml:space="preserve"> [ON|OFF]</w:t>
+      <w:r>
+        <w:t>TRIGger:IN:INVERT [ON|OFF]</w:t>
       </w:r>
     </w:p>
     <w:p>
@@ -6696,18 +6159,8 @@
       </w:r>
     </w:p>
     <w:p>
-      <w:proofErr w:type="spellStart"/>
-      <w:r>
-        <w:t>TRIGger:</w:t>
-      </w:r>
-      <w:proofErr w:type="gramStart"/>
-      <w:r>
-        <w:t>OUT:INVERT</w:t>
-      </w:r>
-      <w:proofErr w:type="spellEnd"/>
-      <w:proofErr w:type="gramEnd"/>
-      <w:r>
-        <w:t xml:space="preserve"> [ON|OFF] Sets the trigger invert mode for output trigger </w:t>
+      <w:r>
+        <w:t xml:space="preserve">TRIGger:OUT:INVERT [ON|OFF] Sets the trigger invert mode for output trigger </w:t>
       </w:r>
     </w:p>
     <w:p>
@@ -6721,39 +6174,13 @@
       </w:r>
     </w:p>
     <w:p>
-      <w:proofErr w:type="spellStart"/>
-      <w:r>
-        <w:t>TRIGger:</w:t>
-      </w:r>
-      <w:proofErr w:type="gramStart"/>
-      <w:r>
-        <w:t>IN:SOURce</w:t>
-      </w:r>
-      <w:proofErr w:type="spellEnd"/>
-      <w:proofErr w:type="gramEnd"/>
-      <w:r>
-        <w:t xml:space="preserve"> [</w:t>
-      </w:r>
-      <w:proofErr w:type="spellStart"/>
-      <w:r>
-        <w:t>EXTernal</w:t>
-      </w:r>
-      <w:proofErr w:type="spellEnd"/>
-      <w:r>
-        <w:t xml:space="preserve">|???_host] </w:t>
-      </w:r>
-    </w:p>
-    <w:p>
-      <w:r>
-        <w:t xml:space="preserve">Sets the source of the trigger in event </w:t>
-      </w:r>
-      <w:proofErr w:type="spellStart"/>
-      <w:r>
-        <w:t>EXTernal</w:t>
-      </w:r>
-      <w:proofErr w:type="spellEnd"/>
-      <w:r>
-        <w:t xml:space="preserve"> = Uses the trigger in connector </w:t>
+      <w:r>
+        <w:t xml:space="preserve">TRIGger:IN:SOURce [EXTernal|???_host] </w:t>
+      </w:r>
+    </w:p>
+    <w:p>
+      <w:r>
+        <w:t xml:space="preserve">Sets the source of the trigger in event EXTernal = Uses the trigger in connector </w:t>
       </w:r>
     </w:p>
     <w:p>
@@ -6767,18 +6194,8 @@
       </w:r>
     </w:p>
     <w:p>
-      <w:proofErr w:type="spellStart"/>
-      <w:r>
-        <w:t>TRIGger:</w:t>
-      </w:r>
-      <w:proofErr w:type="gramStart"/>
-      <w:r>
-        <w:t>IN:MODE</w:t>
-      </w:r>
-      <w:proofErr w:type="spellEnd"/>
-      <w:proofErr w:type="gramEnd"/>
-      <w:r>
-        <w:t xml:space="preserve"> [OFF|POWER|GLITCH|SIDEband] </w:t>
+      <w:r>
+        <w:t xml:space="preserve">TRIGger:IN:MODE [OFF|POWER|GLITCH|SIDEband] </w:t>
       </w:r>
     </w:p>
     <w:p>
@@ -6802,36 +6219,13 @@
       </w:r>
     </w:p>
     <w:p>
-      <w:proofErr w:type="spellStart"/>
-      <w:r>
-        <w:t>SIDEband</w:t>
-      </w:r>
-      <w:proofErr w:type="spellEnd"/>
-      <w:r>
-        <w:t>= Sideband monitor mode (if ‘monitoring’ is supported)</w:t>
-      </w:r>
-    </w:p>
-    <w:p>
-      <w:proofErr w:type="spellStart"/>
-      <w:r>
-        <w:t>TRIGger:</w:t>
-      </w:r>
-      <w:proofErr w:type="gramStart"/>
-      <w:r>
-        <w:t>OUT:MODE</w:t>
-      </w:r>
-      <w:proofErr w:type="spellEnd"/>
-      <w:proofErr w:type="gramEnd"/>
-      <w:r>
-        <w:t xml:space="preserve"> [OFF | POWER | GLITCH | ???_host | </w:t>
-      </w:r>
-      <w:proofErr w:type="spellStart"/>
-      <w:r>
-        <w:t>SIDEband</w:t>
-      </w:r>
-      <w:proofErr w:type="spellEnd"/>
-      <w:r>
-        <w:t>]</w:t>
+      <w:r>
+        <w:t>SIDEband= Sideband monitor mode (if ‘monitoring’ is supported)</w:t>
+      </w:r>
+    </w:p>
+    <w:p>
+      <w:r>
+        <w:t>TRIGger:OUT:MODE [OFF | POWER | GLITCH | ???_host | SIDEband]</w:t>
       </w:r>
     </w:p>
     <w:p>
@@ -6840,61 +6234,23 @@
       </w:r>
     </w:p>
     <w:p>
-      <w:proofErr w:type="spellStart"/>
-      <w:proofErr w:type="gramStart"/>
-      <w:r>
-        <w:t>TRIGger:MONitor</w:t>
-      </w:r>
-      <w:proofErr w:type="gramEnd"/>
-      <w:r>
-        <w:t>:IN</w:t>
-      </w:r>
-      <w:proofErr w:type="spellEnd"/>
-      <w:r>
-        <w:t xml:space="preserve"> [#SignalName]</w:t>
-      </w:r>
-    </w:p>
-    <w:p>
-      <w:proofErr w:type="spellStart"/>
-      <w:proofErr w:type="gramStart"/>
-      <w:r>
-        <w:t>TRIGger:MONitor</w:t>
-      </w:r>
-      <w:proofErr w:type="gramEnd"/>
-      <w:r>
-        <w:t>:IN</w:t>
-      </w:r>
-      <w:proofErr w:type="spellEnd"/>
-      <w:r>
-        <w:t>?</w:t>
-      </w:r>
-    </w:p>
-    <w:p>
-      <w:proofErr w:type="gramStart"/>
-      <w:r>
-        <w:t>TRIGger:MONitor</w:t>
-      </w:r>
-      <w:proofErr w:type="gramEnd"/>
-      <w:r>
-        <w:t>:OUT [#SignalName] [</w:t>
-      </w:r>
-      <w:proofErr w:type="spellStart"/>
-      <w:r>
-        <w:t>HOST|DEVice</w:t>
-      </w:r>
-      <w:proofErr w:type="spellEnd"/>
-      <w:r>
-        <w:t xml:space="preserve">] </w:t>
-      </w:r>
-    </w:p>
-    <w:p>
-      <w:proofErr w:type="gramStart"/>
-      <w:r>
-        <w:t>TRIGger:MONitor</w:t>
-      </w:r>
-      <w:proofErr w:type="gramEnd"/>
-      <w:r>
-        <w:t>:OUT?</w:t>
+      <w:r>
+        <w:t>TRIGger:MONitor:IN [#SignalName]</w:t>
+      </w:r>
+    </w:p>
+    <w:p>
+      <w:r>
+        <w:t>TRIGger:MONitor:IN?</w:t>
+      </w:r>
+    </w:p>
+    <w:p>
+      <w:r>
+        <w:t xml:space="preserve">TRIGger:MONitor:OUT [#SignalName] [HOST|DEVice] </w:t>
+      </w:r>
+    </w:p>
+    <w:p>
+      <w:r>
+        <w:t>TRIGger:MONitor:OUT?</w:t>
       </w:r>
     </w:p>
     <w:sectPr>
@@ -8654,6 +8010,7 @@
   <w:style w:type="character" w:default="1" w:styleId="DefaultParagraphFont">
     <w:name w:val="Default Paragraph Font"/>
     <w:uiPriority w:val="1"/>
+    <w:semiHidden/>
     <w:unhideWhenUsed/>
   </w:style>
   <w:style w:type="table" w:default="1" w:styleId="TableNormal">

</xml_diff>

<commit_message>
changing some free space
git-svn-id: https://quarchserver4.ds.quarch.com/svn/Software/Application%20Notes/AN-014%20-%20Hardware%20Triggering%20and%20Examples/Trunk@11059 265bcc82-57df-11dd-8522-2d0c19f12d9e
</commit_message>
<xml_diff>
--- a/AN-014 - Hardware Triggering and Examples.docx
+++ b/AN-014 - Hardware Triggering and Examples.docx
@@ -1,6 +1,6 @@
 
 <file path=word/document.xml><?xml version="1.0" encoding="utf-8"?>
-<w:document xmlns:wpc="http://schemas.microsoft.com/office/word/2010/wordprocessingCanvas" xmlns:cx="http://schemas.microsoft.com/office/drawing/2014/chartex" xmlns:cx1="http://schemas.microsoft.com/office/drawing/2015/9/8/chartex" xmlns:cx2="http://schemas.microsoft.com/office/drawing/2015/10/21/chartex" xmlns:cx3="http://schemas.microsoft.com/office/drawing/2016/5/9/chartex" xmlns:cx4="http://schemas.microsoft.com/office/drawing/2016/5/10/chartex" xmlns:cx5="http://schemas.microsoft.com/office/drawing/2016/5/11/chartex" xmlns:cx6="http://schemas.microsoft.com/office/drawing/2016/5/12/chartex" xmlns:cx7="http://schemas.microsoft.com/office/drawing/2016/5/13/chartex" xmlns:cx8="http://schemas.microsoft.com/office/drawing/2016/5/14/chartex" xmlns:mc="http://schemas.openxmlformats.org/markup-compatibility/2006" xmlns:aink="http://schemas.microsoft.com/office/drawing/2016/ink" xmlns:am3d="http://schemas.microsoft.com/office/drawing/2017/model3d" xmlns:o="urn:schemas-microsoft-com:office:office" xmlns:oel="http://schemas.microsoft.com/office/2019/extlst" xmlns:r="http://schemas.openxmlformats.org/officeDocument/2006/relationships" xmlns:m="http://schemas.openxmlformats.org/officeDocument/2006/math" xmlns:v="urn:schemas-microsoft-com:vml" xmlns:wp14="http://schemas.microsoft.com/office/word/2010/wordprocessingDrawing" xmlns:wp="http://schemas.openxmlformats.org/drawingml/2006/wordprocessingDrawing" xmlns:w10="urn:schemas-microsoft-com:office:word" xmlns:w="http://schemas.openxmlformats.org/wordprocessingml/2006/main" xmlns:w14="http://schemas.microsoft.com/office/word/2010/wordml" xmlns:w15="http://schemas.microsoft.com/office/word/2012/wordml" xmlns:w16cex="http://schemas.microsoft.com/office/word/2018/wordml/cex" xmlns:w16cid="http://schemas.microsoft.com/office/word/2016/wordml/cid" xmlns:w16="http://schemas.microsoft.com/office/word/2018/wordml" xmlns:w16du="http://schemas.microsoft.com/office/word/2023/wordml/word16du" xmlns:w16sdtdh="http://schemas.microsoft.com/office/word/2020/wordml/sdtdatahash" xmlns:w16se="http://schemas.microsoft.com/office/word/2015/wordml/symex" xmlns:wpg="http://schemas.microsoft.com/office/word/2010/wordprocessingGroup" xmlns:wpi="http://schemas.microsoft.com/office/word/2010/wordprocessingInk" xmlns:wne="http://schemas.microsoft.com/office/word/2006/wordml" xmlns:wps="http://schemas.microsoft.com/office/word/2010/wordprocessingShape" mc:Ignorable="w14 w15 w16se w16cid w16 w16cex w16sdtdh w16du wp14">
+<w:document xmlns:wpc="http://schemas.microsoft.com/office/word/2010/wordprocessingCanvas" xmlns:cx="http://schemas.microsoft.com/office/drawing/2014/chartex" xmlns:cx1="http://schemas.microsoft.com/office/drawing/2015/9/8/chartex" xmlns:cx2="http://schemas.microsoft.com/office/drawing/2015/10/21/chartex" xmlns:cx3="http://schemas.microsoft.com/office/drawing/2016/5/9/chartex" xmlns:cx4="http://schemas.microsoft.com/office/drawing/2016/5/10/chartex" xmlns:cx5="http://schemas.microsoft.com/office/drawing/2016/5/11/chartex" xmlns:cx6="http://schemas.microsoft.com/office/drawing/2016/5/12/chartex" xmlns:cx7="http://schemas.microsoft.com/office/drawing/2016/5/13/chartex" xmlns:cx8="http://schemas.microsoft.com/office/drawing/2016/5/14/chartex" xmlns:mc="http://schemas.openxmlformats.org/markup-compatibility/2006" xmlns:aink="http://schemas.microsoft.com/office/drawing/2016/ink" xmlns:am3d="http://schemas.microsoft.com/office/drawing/2017/model3d" xmlns:o="urn:schemas-microsoft-com:office:office" xmlns:oel="http://schemas.microsoft.com/office/2019/extlst" xmlns:r="http://schemas.openxmlformats.org/officeDocument/2006/relationships" xmlns:m="http://schemas.openxmlformats.org/officeDocument/2006/math" xmlns:v="urn:schemas-microsoft-com:vml" xmlns:wp14="http://schemas.microsoft.com/office/word/2010/wordprocessingDrawing" xmlns:wp="http://schemas.openxmlformats.org/drawingml/2006/wordprocessingDrawing" xmlns:w10="urn:schemas-microsoft-com:office:word" xmlns:w="http://schemas.openxmlformats.org/wordprocessingml/2006/main" xmlns:w14="http://schemas.microsoft.com/office/word/2010/wordml" xmlns:w15="http://schemas.microsoft.com/office/word/2012/wordml" xmlns:w16cex="http://schemas.microsoft.com/office/word/2018/wordml/cex" xmlns:w16cid="http://schemas.microsoft.com/office/word/2016/wordml/cid" xmlns:w16="http://schemas.microsoft.com/office/word/2018/wordml" xmlns:w16du="http://schemas.microsoft.com/office/word/2023/wordml/word16du" xmlns:w16sdtdh="http://schemas.microsoft.com/office/word/2020/wordml/sdtdatahash" xmlns:w16sdtfl="http://schemas.microsoft.com/office/word/2024/wordml/sdtformatlock" xmlns:w16se="http://schemas.microsoft.com/office/word/2015/wordml/symex" xmlns:wpg="http://schemas.microsoft.com/office/word/2010/wordprocessingGroup" xmlns:wpi="http://schemas.microsoft.com/office/word/2010/wordprocessingInk" xmlns:wne="http://schemas.microsoft.com/office/word/2006/wordml" xmlns:wps="http://schemas.microsoft.com/office/word/2010/wordprocessingShape" mc:Ignorable="w14 w15 w16se w16cid w16 w16cex w16sdtdh w16sdtfl w16du wp14">
   <w:body>
     <w:p/>
     <w:p/>
@@ -17,7 +17,7 @@
       <w:bookmarkStart w:id="3" w:name="_Toc465073963"/>
       <w:bookmarkStart w:id="4" w:name="_Toc465168326"/>
       <w:bookmarkStart w:id="5" w:name="_Toc465171757"/>
-      <w:bookmarkStart w:id="6" w:name="_Toc184889752"/>
+      <w:bookmarkStart w:id="6" w:name="_Toc191043699"/>
       <w:r>
         <w:t>Quarch Technology Ltd</w:t>
       </w:r>
@@ -33,7 +33,7 @@
       <w:pPr>
         <w:pStyle w:val="ManualTitle"/>
       </w:pPr>
-      <w:bookmarkStart w:id="7" w:name="_Toc184889753"/>
+      <w:bookmarkStart w:id="7" w:name="_Toc191043700"/>
       <w:r>
         <w:t>Hardware Triggering Application Note</w:t>
       </w:r>
@@ -64,7 +64,7 @@
         <w:pStyle w:val="Heading1"/>
       </w:pPr>
       <w:bookmarkStart w:id="8" w:name="_Toc184889524"/>
-      <w:bookmarkStart w:id="9" w:name="_Toc184889754"/>
+      <w:bookmarkStart w:id="9" w:name="_Toc191043701"/>
       <w:r>
         <w:lastRenderedPageBreak/>
         <w:t xml:space="preserve">1. </w:t>
@@ -213,7 +213,7 @@
           <w:r>
             <w:fldChar w:fldCharType="separate"/>
           </w:r>
-          <w:hyperlink w:anchor="_Toc184889752" w:history="1">
+          <w:hyperlink w:anchor="_Toc191043699" w:history="1">
             <w:r>
               <w:rPr>
                 <w:rStyle w:val="Hyperlink"/>
@@ -240,7 +240,7 @@
                 <w:noProof/>
                 <w:webHidden/>
               </w:rPr>
-              <w:instrText xml:space="preserve"> PAGEREF _Toc184889752 \h </w:instrText>
+              <w:instrText xml:space="preserve"> PAGEREF _Toc191043699 \h </w:instrText>
             </w:r>
             <w:r>
               <w:rPr>
@@ -283,7 +283,7 @@
               <w14:ligatures w14:val="standardContextual"/>
             </w:rPr>
           </w:pPr>
-          <w:hyperlink w:anchor="_Toc184889753" w:history="1">
+          <w:hyperlink w:anchor="_Toc191043700" w:history="1">
             <w:r>
               <w:rPr>
                 <w:rStyle w:val="Hyperlink"/>
@@ -310,7 +310,7 @@
                 <w:noProof/>
                 <w:webHidden/>
               </w:rPr>
-              <w:instrText xml:space="preserve"> PAGEREF _Toc184889753 \h </w:instrText>
+              <w:instrText xml:space="preserve"> PAGEREF _Toc191043700 \h </w:instrText>
             </w:r>
             <w:r>
               <w:rPr>
@@ -353,7 +353,7 @@
               <w14:ligatures w14:val="standardContextual"/>
             </w:rPr>
           </w:pPr>
-          <w:hyperlink w:anchor="_Toc184889754" w:history="1">
+          <w:hyperlink w:anchor="_Toc191043701" w:history="1">
             <w:r>
               <w:rPr>
                 <w:rStyle w:val="Hyperlink"/>
@@ -380,7 +380,7 @@
                 <w:noProof/>
                 <w:webHidden/>
               </w:rPr>
-              <w:instrText xml:space="preserve"> PAGEREF _Toc184889754 \h </w:instrText>
+              <w:instrText xml:space="preserve"> PAGEREF _Toc191043701 \h </w:instrText>
             </w:r>
             <w:r>
               <w:rPr>
@@ -423,7 +423,7 @@
               <w14:ligatures w14:val="standardContextual"/>
             </w:rPr>
           </w:pPr>
-          <w:hyperlink w:anchor="_Toc184889755" w:history="1">
+          <w:hyperlink w:anchor="_Toc191043702" w:history="1">
             <w:r>
               <w:rPr>
                 <w:rStyle w:val="Hyperlink"/>
@@ -450,7 +450,7 @@
                 <w:noProof/>
                 <w:webHidden/>
               </w:rPr>
-              <w:instrText xml:space="preserve"> PAGEREF _Toc184889755 \h </w:instrText>
+              <w:instrText xml:space="preserve"> PAGEREF _Toc191043702 \h </w:instrText>
             </w:r>
             <w:r>
               <w:rPr>
@@ -493,7 +493,7 @@
               <w14:ligatures w14:val="standardContextual"/>
             </w:rPr>
           </w:pPr>
-          <w:hyperlink w:anchor="_Toc184889756" w:history="1">
+          <w:hyperlink w:anchor="_Toc191043703" w:history="1">
             <w:r>
               <w:rPr>
                 <w:rStyle w:val="Hyperlink"/>
@@ -520,7 +520,7 @@
                 <w:noProof/>
                 <w:webHidden/>
               </w:rPr>
-              <w:instrText xml:space="preserve"> PAGEREF _Toc184889756 \h </w:instrText>
+              <w:instrText xml:space="preserve"> PAGEREF _Toc191043703 \h </w:instrText>
             </w:r>
             <w:r>
               <w:rPr>
@@ -562,7 +562,7 @@
               <w14:ligatures w14:val="standardContextual"/>
             </w:rPr>
           </w:pPr>
-          <w:hyperlink w:anchor="_Toc184889757" w:history="1">
+          <w:hyperlink w:anchor="_Toc191043704" w:history="1">
             <w:r>
               <w:rPr>
                 <w:rStyle w:val="Hyperlink"/>
@@ -589,7 +589,7 @@
                 <w:noProof/>
                 <w:webHidden/>
               </w:rPr>
-              <w:instrText xml:space="preserve"> PAGEREF _Toc184889757 \h </w:instrText>
+              <w:instrText xml:space="preserve"> PAGEREF _Toc191043704 \h </w:instrText>
             </w:r>
             <w:r>
               <w:rPr>
@@ -632,7 +632,7 @@
               <w:lang w:eastAsia="en-GB"/>
             </w:rPr>
           </w:pPr>
-          <w:hyperlink w:anchor="_Toc184889758" w:history="1">
+          <w:hyperlink w:anchor="_Toc191043705" w:history="1">
             <w:r>
               <w:rPr>
                 <w:rStyle w:val="Hyperlink"/>
@@ -659,7 +659,7 @@
                 <w:noProof/>
                 <w:webHidden/>
               </w:rPr>
-              <w:instrText xml:space="preserve"> PAGEREF _Toc184889758 \h </w:instrText>
+              <w:instrText xml:space="preserve"> PAGEREF _Toc191043705 \h </w:instrText>
             </w:r>
             <w:r>
               <w:rPr>
@@ -701,7 +701,7 @@
               <w14:ligatures w14:val="standardContextual"/>
             </w:rPr>
           </w:pPr>
-          <w:hyperlink w:anchor="_Toc184889759" w:history="1">
+          <w:hyperlink w:anchor="_Toc191043706" w:history="1">
             <w:r>
               <w:rPr>
                 <w:rStyle w:val="Hyperlink"/>
@@ -728,7 +728,7 @@
                 <w:noProof/>
                 <w:webHidden/>
               </w:rPr>
-              <w:instrText xml:space="preserve"> PAGEREF _Toc184889759 \h </w:instrText>
+              <w:instrText xml:space="preserve"> PAGEREF _Toc191043706 \h </w:instrText>
             </w:r>
             <w:r>
               <w:rPr>
@@ -771,7 +771,7 @@
               <w:lang w:eastAsia="en-GB"/>
             </w:rPr>
           </w:pPr>
-          <w:hyperlink w:anchor="_Toc184889760" w:history="1">
+          <w:hyperlink w:anchor="_Toc191043707" w:history="1">
             <w:r>
               <w:rPr>
                 <w:rStyle w:val="Hyperlink"/>
@@ -798,7 +798,7 @@
                 <w:noProof/>
                 <w:webHidden/>
               </w:rPr>
-              <w:instrText xml:space="preserve"> PAGEREF _Toc184889760 \h </w:instrText>
+              <w:instrText xml:space="preserve"> PAGEREF _Toc191043707 \h </w:instrText>
             </w:r>
             <w:r>
               <w:rPr>
@@ -841,7 +841,7 @@
               <w:lang w:eastAsia="en-GB"/>
             </w:rPr>
           </w:pPr>
-          <w:hyperlink w:anchor="_Toc184889761" w:history="1">
+          <w:hyperlink w:anchor="_Toc191043708" w:history="1">
             <w:r>
               <w:rPr>
                 <w:rStyle w:val="Hyperlink"/>
@@ -868,7 +868,7 @@
                 <w:noProof/>
                 <w:webHidden/>
               </w:rPr>
-              <w:instrText xml:space="preserve"> PAGEREF _Toc184889761 \h </w:instrText>
+              <w:instrText xml:space="preserve"> PAGEREF _Toc191043708 \h </w:instrText>
             </w:r>
             <w:r>
               <w:rPr>
@@ -911,7 +911,7 @@
               <w:lang w:eastAsia="en-GB"/>
             </w:rPr>
           </w:pPr>
-          <w:hyperlink w:anchor="_Toc184889762" w:history="1">
+          <w:hyperlink w:anchor="_Toc191043709" w:history="1">
             <w:r>
               <w:rPr>
                 <w:rStyle w:val="Hyperlink"/>
@@ -938,7 +938,7 @@
                 <w:noProof/>
                 <w:webHidden/>
               </w:rPr>
-              <w:instrText xml:space="preserve"> PAGEREF _Toc184889762 \h </w:instrText>
+              <w:instrText xml:space="preserve"> PAGEREF _Toc191043709 \h </w:instrText>
             </w:r>
             <w:r>
               <w:rPr>
@@ -981,7 +981,7 @@
               <w14:ligatures w14:val="standardContextual"/>
             </w:rPr>
           </w:pPr>
-          <w:hyperlink w:anchor="_Toc184889763" w:history="1">
+          <w:hyperlink w:anchor="_Toc191043710" w:history="1">
             <w:r>
               <w:rPr>
                 <w:rStyle w:val="Hyperlink"/>
@@ -1008,7 +1008,7 @@
                 <w:noProof/>
                 <w:webHidden/>
               </w:rPr>
-              <w:instrText xml:space="preserve"> PAGEREF _Toc184889763 \h </w:instrText>
+              <w:instrText xml:space="preserve"> PAGEREF _Toc191043710 \h </w:instrText>
             </w:r>
             <w:r>
               <w:rPr>
@@ -1067,7 +1067,7 @@
         <w:pStyle w:val="Heading1"/>
       </w:pPr>
       <w:bookmarkStart w:id="10" w:name="_Toc184889526"/>
-      <w:bookmarkStart w:id="11" w:name="_Toc184889755"/>
+      <w:bookmarkStart w:id="11" w:name="_Toc191043702"/>
       <w:r>
         <w:lastRenderedPageBreak/>
         <w:t xml:space="preserve">3. </w:t>
@@ -1099,7 +1099,7 @@
       <w:r>
         <w:fldChar w:fldCharType="separate"/>
       </w:r>
-      <w:hyperlink w:anchor="_Toc184889806" w:history="1">
+      <w:hyperlink w:anchor="_Toc191043684" w:history="1">
         <w:r>
           <w:rPr>
             <w:rStyle w:val="Hyperlink"/>
@@ -1128,7 +1128,7 @@
             <w:noProof/>
             <w:webHidden/>
           </w:rPr>
-          <w:instrText xml:space="preserve"> PAGEREF _Toc184889806 \h </w:instrText>
+          <w:instrText xml:space="preserve"> PAGEREF _Toc191043684 \h </w:instrText>
         </w:r>
         <w:r>
           <w:rPr>
@@ -1171,7 +1171,7 @@
           <w:lang w:eastAsia="en-GB"/>
         </w:rPr>
       </w:pPr>
-      <w:hyperlink w:anchor="_Toc184889807" w:history="1">
+      <w:hyperlink w:anchor="_Toc191043685" w:history="1">
         <w:r>
           <w:rPr>
             <w:rStyle w:val="Hyperlink"/>
@@ -1200,7 +1200,7 @@
             <w:noProof/>
             <w:webHidden/>
           </w:rPr>
-          <w:instrText xml:space="preserve"> PAGEREF _Toc184889807 \h </w:instrText>
+          <w:instrText xml:space="preserve"> PAGEREF _Toc191043685 \h </w:instrText>
         </w:r>
         <w:r>
           <w:rPr>
@@ -1243,7 +1243,7 @@
           <w:lang w:eastAsia="en-GB"/>
         </w:rPr>
       </w:pPr>
-      <w:hyperlink w:anchor="_Toc184889808" w:history="1">
+      <w:hyperlink w:anchor="_Toc191043686" w:history="1">
         <w:r>
           <w:rPr>
             <w:rStyle w:val="Hyperlink"/>
@@ -1272,7 +1272,7 @@
             <w:noProof/>
             <w:webHidden/>
           </w:rPr>
-          <w:instrText xml:space="preserve"> PAGEREF _Toc184889808 \h </w:instrText>
+          <w:instrText xml:space="preserve"> PAGEREF _Toc191043686 \h </w:instrText>
         </w:r>
         <w:r>
           <w:rPr>
@@ -1315,7 +1315,7 @@
           <w:lang w:eastAsia="en-GB"/>
         </w:rPr>
       </w:pPr>
-      <w:hyperlink w:anchor="_Toc184889809" w:history="1">
+      <w:hyperlink w:anchor="_Toc191043687" w:history="1">
         <w:r>
           <w:rPr>
             <w:rStyle w:val="Hyperlink"/>
@@ -1344,7 +1344,7 @@
             <w:noProof/>
             <w:webHidden/>
           </w:rPr>
-          <w:instrText xml:space="preserve"> PAGEREF _Toc184889809 \h </w:instrText>
+          <w:instrText xml:space="preserve"> PAGEREF _Toc191043687 \h </w:instrText>
         </w:r>
         <w:r>
           <w:rPr>
@@ -1387,7 +1387,7 @@
           <w:lang w:eastAsia="en-GB"/>
         </w:rPr>
       </w:pPr>
-      <w:hyperlink w:anchor="_Toc184889810" w:history="1">
+      <w:hyperlink w:anchor="_Toc191043688" w:history="1">
         <w:r>
           <w:rPr>
             <w:rStyle w:val="Hyperlink"/>
@@ -1416,7 +1416,7 @@
             <w:noProof/>
             <w:webHidden/>
           </w:rPr>
-          <w:instrText xml:space="preserve"> PAGEREF _Toc184889810 \h </w:instrText>
+          <w:instrText xml:space="preserve"> PAGEREF _Toc191043688 \h </w:instrText>
         </w:r>
         <w:r>
           <w:rPr>
@@ -1459,7 +1459,7 @@
           <w:lang w:eastAsia="en-GB"/>
         </w:rPr>
       </w:pPr>
-      <w:hyperlink w:anchor="_Toc184889811" w:history="1">
+      <w:hyperlink w:anchor="_Toc191043689" w:history="1">
         <w:r>
           <w:rPr>
             <w:rStyle w:val="Hyperlink"/>
@@ -1488,7 +1488,7 @@
             <w:noProof/>
             <w:webHidden/>
           </w:rPr>
-          <w:instrText xml:space="preserve"> PAGEREF _Toc184889811 \h </w:instrText>
+          <w:instrText xml:space="preserve"> PAGEREF _Toc191043689 \h </w:instrText>
         </w:r>
         <w:r>
           <w:rPr>
@@ -1531,7 +1531,7 @@
           <w:lang w:eastAsia="en-GB"/>
         </w:rPr>
       </w:pPr>
-      <w:hyperlink w:anchor="_Toc184889812" w:history="1">
+      <w:hyperlink w:anchor="_Toc191043690" w:history="1">
         <w:r>
           <w:rPr>
             <w:rStyle w:val="Hyperlink"/>
@@ -1560,7 +1560,7 @@
             <w:noProof/>
             <w:webHidden/>
           </w:rPr>
-          <w:instrText xml:space="preserve"> PAGEREF _Toc184889812 \h </w:instrText>
+          <w:instrText xml:space="preserve"> PAGEREF _Toc191043690 \h </w:instrText>
         </w:r>
         <w:r>
           <w:rPr>
@@ -1603,7 +1603,7 @@
           <w:lang w:eastAsia="en-GB"/>
         </w:rPr>
       </w:pPr>
-      <w:hyperlink w:anchor="_Toc184889813" w:history="1">
+      <w:hyperlink w:anchor="_Toc191043691" w:history="1">
         <w:r>
           <w:rPr>
             <w:rStyle w:val="Hyperlink"/>
@@ -1633,7 +1633,7 @@
             <w:noProof/>
             <w:webHidden/>
           </w:rPr>
-          <w:instrText xml:space="preserve"> PAGEREF _Toc184889813 \h </w:instrText>
+          <w:instrText xml:space="preserve"> PAGEREF _Toc191043691 \h </w:instrText>
         </w:r>
         <w:r>
           <w:rPr>
@@ -1676,7 +1676,7 @@
           <w:lang w:eastAsia="en-GB"/>
         </w:rPr>
       </w:pPr>
-      <w:hyperlink w:anchor="_Toc184889814" w:history="1">
+      <w:hyperlink w:anchor="_Toc191043692" w:history="1">
         <w:r>
           <w:rPr>
             <w:rStyle w:val="Hyperlink"/>
@@ -1706,7 +1706,7 @@
             <w:noProof/>
             <w:webHidden/>
           </w:rPr>
-          <w:instrText xml:space="preserve"> PAGEREF _Toc184889814 \h </w:instrText>
+          <w:instrText xml:space="preserve"> PAGEREF _Toc191043692 \h </w:instrText>
         </w:r>
         <w:r>
           <w:rPr>
@@ -1749,7 +1749,7 @@
           <w:lang w:eastAsia="en-GB"/>
         </w:rPr>
       </w:pPr>
-      <w:hyperlink w:anchor="_Toc184889815" w:history="1">
+      <w:hyperlink w:anchor="_Toc191043693" w:history="1">
         <w:r>
           <w:rPr>
             <w:rStyle w:val="Hyperlink"/>
@@ -1779,7 +1779,7 @@
             <w:noProof/>
             <w:webHidden/>
           </w:rPr>
-          <w:instrText xml:space="preserve"> PAGEREF _Toc184889815 \h </w:instrText>
+          <w:instrText xml:space="preserve"> PAGEREF _Toc191043693 \h </w:instrText>
         </w:r>
         <w:r>
           <w:rPr>
@@ -1822,7 +1822,7 @@
           <w:lang w:eastAsia="en-GB"/>
         </w:rPr>
       </w:pPr>
-      <w:hyperlink w:anchor="_Toc184889816" w:history="1">
+      <w:hyperlink w:anchor="_Toc191043694" w:history="1">
         <w:r>
           <w:rPr>
             <w:rStyle w:val="Hyperlink"/>
@@ -1852,7 +1852,7 @@
             <w:noProof/>
             <w:webHidden/>
           </w:rPr>
-          <w:instrText xml:space="preserve"> PAGEREF _Toc184889816 \h </w:instrText>
+          <w:instrText xml:space="preserve"> PAGEREF _Toc191043694 \h </w:instrText>
         </w:r>
         <w:r>
           <w:rPr>
@@ -1895,7 +1895,7 @@
           <w:lang w:eastAsia="en-GB"/>
         </w:rPr>
       </w:pPr>
-      <w:hyperlink w:anchor="_Toc184889817" w:history="1">
+      <w:hyperlink w:anchor="_Toc191043695" w:history="1">
         <w:r>
           <w:rPr>
             <w:rStyle w:val="Hyperlink"/>
@@ -1925,7 +1925,7 @@
             <w:noProof/>
             <w:webHidden/>
           </w:rPr>
-          <w:instrText xml:space="preserve"> PAGEREF _Toc184889817 \h </w:instrText>
+          <w:instrText xml:space="preserve"> PAGEREF _Toc191043695 \h </w:instrText>
         </w:r>
         <w:r>
           <w:rPr>
@@ -1968,7 +1968,7 @@
           <w:lang w:eastAsia="en-GB"/>
         </w:rPr>
       </w:pPr>
-      <w:hyperlink w:anchor="_Toc184889818" w:history="1">
+      <w:hyperlink w:anchor="_Toc191043696" w:history="1">
         <w:r>
           <w:rPr>
             <w:rStyle w:val="Hyperlink"/>
@@ -1998,7 +1998,7 @@
             <w:noProof/>
             <w:webHidden/>
           </w:rPr>
-          <w:instrText xml:space="preserve"> PAGEREF _Toc184889818 \h </w:instrText>
+          <w:instrText xml:space="preserve"> PAGEREF _Toc191043696 \h </w:instrText>
         </w:r>
         <w:r>
           <w:rPr>
@@ -2041,7 +2041,7 @@
           <w:lang w:eastAsia="en-GB"/>
         </w:rPr>
       </w:pPr>
-      <w:hyperlink w:anchor="_Toc184889819" w:history="1">
+      <w:hyperlink w:anchor="_Toc191043697" w:history="1">
         <w:r>
           <w:rPr>
             <w:rStyle w:val="Hyperlink"/>
@@ -2071,7 +2071,7 @@
             <w:noProof/>
             <w:webHidden/>
           </w:rPr>
-          <w:instrText xml:space="preserve"> PAGEREF _Toc184889819 \h </w:instrText>
+          <w:instrText xml:space="preserve"> PAGEREF _Toc191043697 \h </w:instrText>
         </w:r>
         <w:r>
           <w:rPr>
@@ -2114,7 +2114,7 @@
           <w:lang w:eastAsia="en-GB"/>
         </w:rPr>
       </w:pPr>
-      <w:hyperlink w:anchor="_Toc184889820" w:history="1">
+      <w:hyperlink w:anchor="_Toc191043698" w:history="1">
         <w:r>
           <w:rPr>
             <w:rStyle w:val="Hyperlink"/>
@@ -2144,7 +2144,7 @@
             <w:noProof/>
             <w:webHidden/>
           </w:rPr>
-          <w:instrText xml:space="preserve"> PAGEREF _Toc184889820 \h </w:instrText>
+          <w:instrText xml:space="preserve"> PAGEREF _Toc191043698 \h </w:instrText>
         </w:r>
         <w:r>
           <w:rPr>
@@ -2197,7 +2197,7 @@
         <w:pStyle w:val="Heading1"/>
       </w:pPr>
       <w:bookmarkStart w:id="12" w:name="_Toc184889527"/>
-      <w:bookmarkStart w:id="13" w:name="_Toc184889756"/>
+      <w:bookmarkStart w:id="13" w:name="_Toc191043703"/>
       <w:r>
         <w:lastRenderedPageBreak/>
         <w:t xml:space="preserve">4. </w:t>
@@ -2299,7 +2299,7 @@
           <w:szCs w:val="24"/>
         </w:rPr>
       </w:pPr>
-      <w:bookmarkStart w:id="14" w:name="_Toc184889806"/>
+      <w:bookmarkStart w:id="14" w:name="_Toc191043684"/>
       <w:r>
         <w:rPr>
           <w:b/>
@@ -2402,7 +2402,7 @@
         <w:pStyle w:val="Heading2"/>
       </w:pPr>
       <w:bookmarkStart w:id="15" w:name="_Toc184889528"/>
-      <w:bookmarkStart w:id="16" w:name="_Toc184889757"/>
+      <w:bookmarkStart w:id="16" w:name="_Toc191043704"/>
       <w:r>
         <w:lastRenderedPageBreak/>
         <w:t xml:space="preserve">5. </w:t>
@@ -2417,12 +2417,17 @@
       <w:pPr>
         <w:pStyle w:val="Heading3"/>
       </w:pPr>
-      <w:bookmarkStart w:id="17" w:name="_Toc184889758"/>
+      <w:bookmarkStart w:id="17" w:name="_Toc191043705"/>
       <w:r>
         <w:t xml:space="preserve">5.1 </w:t>
       </w:r>
-      <w:r>
-        <w:t>SMBus into External Analyser</w:t>
+      <w:proofErr w:type="spellStart"/>
+      <w:r>
+        <w:t>SMBus</w:t>
+      </w:r>
+      <w:proofErr w:type="spellEnd"/>
+      <w:r>
+        <w:t xml:space="preserve"> into External Analyser</w:t>
       </w:r>
       <w:bookmarkEnd w:id="17"/>
     </w:p>
@@ -2445,7 +2450,31 @@
       </w:r>
       <w:r>
         <w:br/>
-        <w:t xml:space="preserve">This application note will focus on showing how to cleverly use the triggering features to route and decode the SMclk and SMdat side bus information with an external analyzer. </w:t>
+        <w:t xml:space="preserve">This application note will focus on showing how to cleverly use the triggering features to route and decode the </w:t>
+      </w:r>
+      <w:proofErr w:type="spellStart"/>
+      <w:r>
+        <w:t>SMclk</w:t>
+      </w:r>
+      <w:proofErr w:type="spellEnd"/>
+      <w:r>
+        <w:t xml:space="preserve"> and </w:t>
+      </w:r>
+      <w:proofErr w:type="spellStart"/>
+      <w:r>
+        <w:t>SMdat</w:t>
+      </w:r>
+      <w:proofErr w:type="spellEnd"/>
+      <w:r>
+        <w:t xml:space="preserve"> side bus information with an external </w:t>
+      </w:r>
+      <w:proofErr w:type="spellStart"/>
+      <w:r>
+        <w:t>analyzer</w:t>
+      </w:r>
+      <w:proofErr w:type="spellEnd"/>
+      <w:r>
+        <w:t xml:space="preserve">. </w:t>
       </w:r>
       <w:r>
         <w:br/>
@@ -2612,7 +2641,7 @@
           <w:szCs w:val="24"/>
         </w:rPr>
       </w:pPr>
-      <w:bookmarkStart w:id="18" w:name="_Toc184889807"/>
+      <w:bookmarkStart w:id="18" w:name="_Toc191043685"/>
       <w:r>
         <w:rPr>
           <w:b/>
@@ -2696,7 +2725,33 @@
           <w:sz w:val="24"/>
           <w:szCs w:val="24"/>
         </w:rPr>
-        <w:t>. SMBus Decoding Application Hardware Setup</w:t>
+        <w:t xml:space="preserve">. </w:t>
+      </w:r>
+      <w:proofErr w:type="spellStart"/>
+      <w:r>
+        <w:rPr>
+          <w:b/>
+          <w:bCs/>
+          <w:i w:val="0"/>
+          <w:iCs w:val="0"/>
+          <w:color w:val="auto"/>
+          <w:sz w:val="24"/>
+          <w:szCs w:val="24"/>
+        </w:rPr>
+        <w:t>SMBus</w:t>
+      </w:r>
+      <w:proofErr w:type="spellEnd"/>
+      <w:r>
+        <w:rPr>
+          <w:b/>
+          <w:bCs/>
+          <w:i w:val="0"/>
+          <w:iCs w:val="0"/>
+          <w:color w:val="auto"/>
+          <w:sz w:val="24"/>
+          <w:szCs w:val="24"/>
+        </w:rPr>
+        <w:t xml:space="preserve"> Decoding Application Hardware Setup</w:t>
       </w:r>
       <w:bookmarkEnd w:id="18"/>
     </w:p>
@@ -2751,8 +2806,13 @@
         </w:numPr>
       </w:pPr>
       <w:r>
-        <w:t>PC able to communicate on SMBus</w:t>
-      </w:r>
+        <w:t xml:space="preserve">PC able to communicate on </w:t>
+      </w:r>
+      <w:proofErr w:type="spellStart"/>
+      <w:r>
+        <w:t>SMBus</w:t>
+      </w:r>
+      <w:proofErr w:type="spellEnd"/>
     </w:p>
     <w:p>
       <w:pPr>
@@ -2824,7 +2884,7 @@
           <w:szCs w:val="24"/>
         </w:rPr>
       </w:pPr>
-      <w:bookmarkStart w:id="19" w:name="_Toc184889808"/>
+      <w:bookmarkStart w:id="19" w:name="_Toc191043686"/>
       <w:r>
         <w:rPr>
           <w:b/>
@@ -2920,8 +2980,13 @@
           <w:numId w:val="2"/>
         </w:numPr>
       </w:pPr>
-      <w:r>
-        <w:t>Picoscope 3204A as an external analyser</w:t>
+      <w:proofErr w:type="spellStart"/>
+      <w:r>
+        <w:t>Picoscope</w:t>
+      </w:r>
+      <w:proofErr w:type="spellEnd"/>
+      <w:r>
+        <w:t xml:space="preserve"> 3204A as an external analyser</w:t>
       </w:r>
     </w:p>
     <w:p>
@@ -2994,7 +3059,7 @@
           <w:szCs w:val="24"/>
         </w:rPr>
       </w:pPr>
-      <w:bookmarkStart w:id="20" w:name="_Toc184889809"/>
+      <w:bookmarkStart w:id="20" w:name="_Toc191043687"/>
       <w:r>
         <w:rPr>
           <w:b/>
@@ -3078,7 +3143,33 @@
           <w:sz w:val="24"/>
           <w:szCs w:val="24"/>
         </w:rPr>
-        <w:t>. PicoScope Connected to the Quarch module’s Triggering ports</w:t>
+        <w:t xml:space="preserve">. </w:t>
+      </w:r>
+      <w:proofErr w:type="spellStart"/>
+      <w:r>
+        <w:rPr>
+          <w:b/>
+          <w:bCs/>
+          <w:i w:val="0"/>
+          <w:iCs w:val="0"/>
+          <w:color w:val="auto"/>
+          <w:sz w:val="24"/>
+          <w:szCs w:val="24"/>
+        </w:rPr>
+        <w:t>PicoScope</w:t>
+      </w:r>
+      <w:proofErr w:type="spellEnd"/>
+      <w:r>
+        <w:rPr>
+          <w:b/>
+          <w:bCs/>
+          <w:i w:val="0"/>
+          <w:iCs w:val="0"/>
+          <w:color w:val="auto"/>
+          <w:sz w:val="24"/>
+          <w:szCs w:val="24"/>
+        </w:rPr>
+        <w:t xml:space="preserve"> Connected to the Quarch module’s Triggering ports</w:t>
       </w:r>
       <w:bookmarkEnd w:id="20"/>
     </w:p>
@@ -3123,10 +3214,16 @@
           <w:rStyle w:val="loader-wrapper"/>
         </w:rPr>
       </w:pPr>
-      <w:r>
-        <w:t xml:space="preserve">TestMonkey provides GUI control over a module </w:t>
+      <w:proofErr w:type="spellStart"/>
+      <w:r>
+        <w:t>TestMonkey</w:t>
+      </w:r>
+      <w:proofErr w:type="spellEnd"/>
+      <w:r>
+        <w:t xml:space="preserve"> provides GUI control over a module </w:t>
       </w:r>
       <w:hyperlink r:id="rId13" w:history="1">
+        <w:proofErr w:type="spellStart"/>
         <w:r>
           <w:rPr>
             <w:rStyle w:val="smart-link-title-wrapper"/>
@@ -3135,7 +3232,18 @@
             <w:spacing w:val="-1"/>
             <w:shd w:val="clear" w:color="auto" w:fill="FFFFFF"/>
           </w:rPr>
-          <w:t>TestMonkey GUI - Quarch Technology</w:t>
+          <w:t>TestMonkey</w:t>
+        </w:r>
+        <w:proofErr w:type="spellEnd"/>
+        <w:r>
+          <w:rPr>
+            <w:rStyle w:val="smart-link-title-wrapper"/>
+            <w:rFonts w:ascii="Segoe UI" w:hAnsi="Segoe UI" w:cs="Segoe UI"/>
+            <w:color w:val="0000FF"/>
+            <w:spacing w:val="-1"/>
+            <w:shd w:val="clear" w:color="auto" w:fill="FFFFFF"/>
+          </w:rPr>
+          <w:t xml:space="preserve"> GUI - Quarch Technology</w:t>
         </w:r>
       </w:hyperlink>
     </w:p>
@@ -3209,20 +3317,52 @@
       <w:r>
         <w:br/>
       </w:r>
-      <w:r>
-        <w:rPr>
-          <w:b/>
-          <w:bCs/>
-        </w:rPr>
-        <w:t>TRIGger:OUT:MODE:SIDEband</w:t>
-      </w:r>
+      <w:proofErr w:type="spellStart"/>
+      <w:r>
+        <w:rPr>
+          <w:b/>
+          <w:bCs/>
+        </w:rPr>
+        <w:t>TRIGger:</w:t>
+      </w:r>
+      <w:proofErr w:type="gramStart"/>
+      <w:r>
+        <w:rPr>
+          <w:b/>
+          <w:bCs/>
+        </w:rPr>
+        <w:t>OUT:MODE</w:t>
+      </w:r>
+      <w:proofErr w:type="gramEnd"/>
+      <w:r>
+        <w:rPr>
+          <w:b/>
+          <w:bCs/>
+        </w:rPr>
+        <w:t>:SIDEband</w:t>
+      </w:r>
+      <w:proofErr w:type="spellEnd"/>
     </w:p>
     <w:p>
       <w:r>
         <w:rPr>
           <w:u w:val="single"/>
         </w:rPr>
-        <w:t>Trigger IN port setup(requires double verification)</w:t>
+        <w:t xml:space="preserve">Trigger IN port </w:t>
+      </w:r>
+      <w:proofErr w:type="gramStart"/>
+      <w:r>
+        <w:rPr>
+          <w:u w:val="single"/>
+        </w:rPr>
+        <w:t>setup(</w:t>
+      </w:r>
+      <w:proofErr w:type="gramEnd"/>
+      <w:r>
+        <w:rPr>
+          <w:u w:val="single"/>
+        </w:rPr>
+        <w:t>requires double verification)</w:t>
       </w:r>
     </w:p>
     <w:p>
@@ -3232,13 +3372,31 @@
       <w:r>
         <w:br/>
       </w:r>
-      <w:r>
-        <w:rPr>
-          <w:b/>
-          <w:bCs/>
-        </w:rPr>
-        <w:t>TRIGger:IN:MODE:SIDEband</w:t>
-      </w:r>
+      <w:proofErr w:type="spellStart"/>
+      <w:r>
+        <w:rPr>
+          <w:b/>
+          <w:bCs/>
+        </w:rPr>
+        <w:t>TRIGger:</w:t>
+      </w:r>
+      <w:proofErr w:type="gramStart"/>
+      <w:r>
+        <w:rPr>
+          <w:b/>
+          <w:bCs/>
+        </w:rPr>
+        <w:t>IN:MODE</w:t>
+      </w:r>
+      <w:proofErr w:type="gramEnd"/>
+      <w:r>
+        <w:rPr>
+          <w:b/>
+          <w:bCs/>
+        </w:rPr>
+        <w:t>:SIDEband</w:t>
+      </w:r>
+      <w:proofErr w:type="spellEnd"/>
       <w:r>
         <w:br/>
         <w:t># Also set the trigger IN source to sideband out</w:t>
@@ -3246,6 +3404,7 @@
       <w:r>
         <w:br/>
       </w:r>
+      <w:proofErr w:type="spellStart"/>
       <w:r>
         <w:rPr>
           <w:b/>
@@ -3253,6 +3412,7 @@
         </w:rPr>
         <w:t>TRIGger:IN:SOURCE:SIDEband</w:t>
       </w:r>
+      <w:proofErr w:type="spellEnd"/>
     </w:p>
     <w:p>
       <w:r>
@@ -3269,12 +3429,39 @@
       <w:r>
         <w:br/>
       </w:r>
-      <w:r>
-        <w:rPr>
-          <w:b/>
-          <w:bCs/>
-        </w:rPr>
-        <w:t>TRIGger:MONitor[IN|OUT]:[SIGNAL-NAME]:[HOST|DEVice]</w:t>
+      <w:proofErr w:type="spellStart"/>
+      <w:proofErr w:type="gramStart"/>
+      <w:r>
+        <w:rPr>
+          <w:b/>
+          <w:bCs/>
+        </w:rPr>
+        <w:t>TRIGger:MONitor</w:t>
+      </w:r>
+      <w:proofErr w:type="spellEnd"/>
+      <w:proofErr w:type="gramEnd"/>
+      <w:r>
+        <w:rPr>
+          <w:b/>
+          <w:bCs/>
+        </w:rPr>
+        <w:t>[IN|OUT]:[SIGNAL-NAME]:[</w:t>
+      </w:r>
+      <w:proofErr w:type="spellStart"/>
+      <w:r>
+        <w:rPr>
+          <w:b/>
+          <w:bCs/>
+        </w:rPr>
+        <w:t>HOST|DEVice</w:t>
+      </w:r>
+      <w:proofErr w:type="spellEnd"/>
+      <w:r>
+        <w:rPr>
+          <w:b/>
+          <w:bCs/>
+        </w:rPr>
+        <w:t>]</w:t>
       </w:r>
     </w:p>
     <w:p>
@@ -3353,7 +3540,7 @@
           <w:szCs w:val="24"/>
         </w:rPr>
       </w:pPr>
-      <w:bookmarkStart w:id="21" w:name="_Toc184889810"/>
+      <w:bookmarkStart w:id="21" w:name="_Toc191043688"/>
       <w:r>
         <w:rPr>
           <w:b/>
@@ -3456,7 +3643,23 @@
     </w:p>
     <w:p>
       <w:r>
-        <w:t>Different types of information can be extracted from the captured signals. SMClk is a 100 kHz clock signal, and SMDat is decoded according to this clock signal. The protocol structure reveals the section start, section end, acknowledgment, write/read operations, as well as the addresses and data.</w:t>
+        <w:t xml:space="preserve">Different types of information can be extracted from the captured signals. </w:t>
+      </w:r>
+      <w:proofErr w:type="spellStart"/>
+      <w:r>
+        <w:t>SMClk</w:t>
+      </w:r>
+      <w:proofErr w:type="spellEnd"/>
+      <w:r>
+        <w:t xml:space="preserve"> is a 100 kHz clock signal, and </w:t>
+      </w:r>
+      <w:proofErr w:type="spellStart"/>
+      <w:r>
+        <w:t>SMDat</w:t>
+      </w:r>
+      <w:proofErr w:type="spellEnd"/>
+      <w:r>
+        <w:t xml:space="preserve"> is decoded according to this clock signal. The protocol structure reveals the section start, section end, acknowledgment, write/read operations, as well as the addresses and data.</w:t>
       </w:r>
     </w:p>
     <w:p>
@@ -3529,7 +3732,7 @@
           <w:szCs w:val="24"/>
         </w:rPr>
       </w:pPr>
-      <w:bookmarkStart w:id="22" w:name="_Toc184889811"/>
+      <w:bookmarkStart w:id="22" w:name="_Toc191043689"/>
       <w:r>
         <w:rPr>
           <w:b/>
@@ -3613,7 +3816,59 @@
           <w:sz w:val="24"/>
           <w:szCs w:val="24"/>
         </w:rPr>
-        <w:t>. A whole session of SMBus communication decoded by the PicoScope software</w:t>
+        <w:t xml:space="preserve">. A whole session of </w:t>
+      </w:r>
+      <w:proofErr w:type="spellStart"/>
+      <w:r>
+        <w:rPr>
+          <w:b/>
+          <w:bCs/>
+          <w:i w:val="0"/>
+          <w:iCs w:val="0"/>
+          <w:color w:val="auto"/>
+          <w:sz w:val="24"/>
+          <w:szCs w:val="24"/>
+        </w:rPr>
+        <w:t>SMBus</w:t>
+      </w:r>
+      <w:proofErr w:type="spellEnd"/>
+      <w:r>
+        <w:rPr>
+          <w:b/>
+          <w:bCs/>
+          <w:i w:val="0"/>
+          <w:iCs w:val="0"/>
+          <w:color w:val="auto"/>
+          <w:sz w:val="24"/>
+          <w:szCs w:val="24"/>
+        </w:rPr>
+        <w:t xml:space="preserve"> communication decoded by the </w:t>
+      </w:r>
+      <w:proofErr w:type="spellStart"/>
+      <w:r>
+        <w:rPr>
+          <w:b/>
+          <w:bCs/>
+          <w:i w:val="0"/>
+          <w:iCs w:val="0"/>
+          <w:color w:val="auto"/>
+          <w:sz w:val="24"/>
+          <w:szCs w:val="24"/>
+        </w:rPr>
+        <w:t>PicoScope</w:t>
+      </w:r>
+      <w:proofErr w:type="spellEnd"/>
+      <w:r>
+        <w:rPr>
+          <w:b/>
+          <w:bCs/>
+          <w:i w:val="0"/>
+          <w:iCs w:val="0"/>
+          <w:color w:val="auto"/>
+          <w:sz w:val="24"/>
+          <w:szCs w:val="24"/>
+        </w:rPr>
+        <w:t xml:space="preserve"> software</w:t>
       </w:r>
       <w:bookmarkEnd w:id="22"/>
     </w:p>
@@ -3688,7 +3943,7 @@
           <w:szCs w:val="24"/>
         </w:rPr>
       </w:pPr>
-      <w:bookmarkStart w:id="23" w:name="_Toc184889812"/>
+      <w:bookmarkStart w:id="23" w:name="_Toc191043690"/>
       <w:r>
         <w:rPr>
           <w:b/>
@@ -3778,73 +4033,43 @@
     </w:p>
     <w:p>
       <w:pPr>
+        <w:rPr>
+          <w:b/>
+          <w:bCs/>
+        </w:rPr>
+      </w:pPr>
+      <w:r>
+        <w:rPr>
+          <w:b/>
+          <w:bCs/>
+          <w:i/>
+          <w:iCs/>
+        </w:rPr>
+        <w:br w:type="page"/>
+      </w:r>
+    </w:p>
+    <w:p>
+      <w:pPr>
+        <w:pStyle w:val="Caption"/>
+        <w:jc w:val="center"/>
+        <w:rPr>
+          <w:b/>
+          <w:bCs/>
+          <w:i w:val="0"/>
+          <w:iCs w:val="0"/>
+          <w:color w:val="auto"/>
+          <w:sz w:val="24"/>
+          <w:szCs w:val="24"/>
+        </w:rPr>
+      </w:pPr>
+    </w:p>
+    <w:p>
+      <w:pPr>
         <w:pStyle w:val="Heading2"/>
       </w:pPr>
-    </w:p>
-    <w:p>
-      <w:pPr>
-        <w:pStyle w:val="Heading2"/>
-      </w:pPr>
-    </w:p>
-    <w:p>
-      <w:pPr>
-        <w:pStyle w:val="Heading2"/>
-      </w:pPr>
-    </w:p>
-    <w:p>
-      <w:pPr>
-        <w:pStyle w:val="Heading2"/>
-      </w:pPr>
-    </w:p>
-    <w:p>
-      <w:pPr>
-        <w:pStyle w:val="Heading2"/>
-      </w:pPr>
-    </w:p>
-    <w:p>
-      <w:pPr>
-        <w:pStyle w:val="Heading2"/>
-      </w:pPr>
-    </w:p>
-    <w:p>
-      <w:pPr>
-        <w:pStyle w:val="Heading2"/>
-      </w:pPr>
-    </w:p>
-    <w:p>
-      <w:pPr>
-        <w:pStyle w:val="Heading2"/>
-      </w:pPr>
-    </w:p>
-    <w:p>
-      <w:pPr>
-        <w:pStyle w:val="Heading2"/>
-      </w:pPr>
-    </w:p>
-    <w:p>
-      <w:pPr>
-        <w:pStyle w:val="Heading2"/>
-      </w:pPr>
-    </w:p>
-    <w:p>
-      <w:pPr>
-        <w:pStyle w:val="Heading2"/>
-      </w:pPr>
-    </w:p>
-    <w:p>
-      <w:pPr>
-        <w:pStyle w:val="Heading2"/>
-      </w:pPr>
-    </w:p>
-    <w:p/>
-    <w:p>
-      <w:pPr>
-        <w:pStyle w:val="Heading2"/>
-      </w:pPr>
       <w:bookmarkStart w:id="24" w:name="_Toc184889529"/>
-      <w:bookmarkStart w:id="25" w:name="_Toc184889759"/>
-      <w:r>
-        <w:lastRenderedPageBreak/>
+      <w:bookmarkStart w:id="25" w:name="_Toc191043706"/>
+      <w:r>
         <w:t>6.</w:t>
       </w:r>
       <w:r>
@@ -3860,7 +4085,7 @@
       <w:pPr>
         <w:pStyle w:val="Heading3"/>
       </w:pPr>
-      <w:bookmarkStart w:id="26" w:name="_Toc184889760"/>
+      <w:bookmarkStart w:id="26" w:name="_Toc191043707"/>
       <w:r>
         <w:t xml:space="preserve">6.1 </w:t>
       </w:r>
@@ -3972,7 +4197,15 @@
         </w:numPr>
       </w:pPr>
       <w:r>
-        <w:t>QTL2266 (U.2) or  QTL2270 (U.3) Breaker</w:t>
+        <w:t xml:space="preserve">QTL2266 (U.2) </w:t>
+      </w:r>
+      <w:proofErr w:type="gramStart"/>
+      <w:r>
+        <w:t>or  QTL</w:t>
+      </w:r>
+      <w:proofErr w:type="gramEnd"/>
+      <w:r>
+        <w:t>2270 (U.3) Breaker</w:t>
       </w:r>
     </w:p>
     <w:p>
@@ -4094,7 +4327,7 @@
           <w:szCs w:val="24"/>
         </w:rPr>
       </w:pPr>
-      <w:bookmarkStart w:id="27" w:name="_Toc184889813"/>
+      <w:bookmarkStart w:id="27" w:name="_Toc191043691"/>
       <w:r>
         <w:rPr>
           <w:rFonts w:ascii="Arial" w:hAnsi="Arial" w:cs="Arial"/>
@@ -4200,7 +4433,7 @@
         </w:rPr>
         <w:lastRenderedPageBreak/>
         <w:drawing>
-          <wp:inline distT="0" distB="0" distL="0" distR="0" wp14:anchorId="2E776021" wp14:editId="72B0F89B">
+          <wp:inline distT="0" distB="0" distL="0" distR="0" wp14:anchorId="2E776021" wp14:editId="21F874D5">
             <wp:extent cx="3635654" cy="2874440"/>
             <wp:effectExtent l="0" t="0" r="3175" b="2540"/>
             <wp:docPr id="1822876549" name="Picture 23"/>
@@ -4261,7 +4494,7 @@
           <w:szCs w:val="24"/>
         </w:rPr>
       </w:pPr>
-      <w:bookmarkStart w:id="28" w:name="_Toc184889814"/>
+      <w:bookmarkStart w:id="28" w:name="_Toc191043692"/>
       <w:r>
         <w:rPr>
           <w:rFonts w:ascii="Arial" w:hAnsi="Arial" w:cs="Arial"/>
@@ -4487,7 +4720,7 @@
           <w:szCs w:val="24"/>
         </w:rPr>
       </w:pPr>
-      <w:bookmarkStart w:id="29" w:name="_Toc184889815"/>
+      <w:bookmarkStart w:id="29" w:name="_Toc191043693"/>
       <w:r>
         <w:rPr>
           <w:rFonts w:ascii="Arial" w:hAnsi="Arial" w:cs="Arial"/>
@@ -4654,7 +4887,7 @@
           <w:szCs w:val="24"/>
         </w:rPr>
       </w:pPr>
-      <w:bookmarkStart w:id="30" w:name="_Toc184889816"/>
+      <w:bookmarkStart w:id="30" w:name="_Toc191043694"/>
       <w:r>
         <w:rPr>
           <w:rFonts w:ascii="Arial" w:hAnsi="Arial" w:cs="Arial"/>
@@ -4788,28 +5021,56 @@
       </w:r>
     </w:p>
     <w:p>
-      <w:r>
-        <w:t xml:space="preserve">RUN:POWER UP  -- Turn on the power </w:t>
-      </w:r>
-    </w:p>
-    <w:p>
-      <w:r>
-        <w:t xml:space="preserve">CONFIG:OUTPUT:12V:PULLDOWN ON -- Enables pull down </w:t>
-      </w:r>
-    </w:p>
-    <w:p>
-      <w:r>
-        <w:t xml:space="preserve">SIGNAL:12V:PATTERN:ADD 0S -12000 -- Adds the pattern, when the voltage goes from 12V to 0V the delay of the drop is 0 seconds. </w:t>
-      </w:r>
-    </w:p>
-    <w:p>
-      <w:r>
-        <w:t xml:space="preserve">PATTERN:TRIGGER:EXTERNAL ON -- Pattern above will be only triggered externally </w:t>
-      </w:r>
-    </w:p>
-    <w:p>
-      <w:r>
-        <w:t xml:space="preserve">PATTERN:TRIGGER:EXTERNAL:TYPE:EDGE -- Sets trigger in to trigger on an edge </w:t>
+      <w:proofErr w:type="gramStart"/>
+      <w:r>
+        <w:t>RUN:POWER</w:t>
+      </w:r>
+      <w:proofErr w:type="gramEnd"/>
+      <w:r>
+        <w:t xml:space="preserve"> UP  -- Turn on the power </w:t>
+      </w:r>
+    </w:p>
+    <w:p>
+      <w:proofErr w:type="gramStart"/>
+      <w:r>
+        <w:t>CONFIG:OUTPUT</w:t>
+      </w:r>
+      <w:proofErr w:type="gramEnd"/>
+      <w:r>
+        <w:t xml:space="preserve">:12V:PULLDOWN ON -- Enables pull down </w:t>
+      </w:r>
+    </w:p>
+    <w:p>
+      <w:r>
+        <w:t>SIGNAL:12</w:t>
+      </w:r>
+      <w:proofErr w:type="gramStart"/>
+      <w:r>
+        <w:t>V:PATTERN</w:t>
+      </w:r>
+      <w:proofErr w:type="gramEnd"/>
+      <w:r>
+        <w:t xml:space="preserve">:ADD 0S -12000 -- Adds the pattern, when the voltage goes from 12V to 0V the delay of the drop is 0 seconds. </w:t>
+      </w:r>
+    </w:p>
+    <w:p>
+      <w:proofErr w:type="gramStart"/>
+      <w:r>
+        <w:t>PATTERN:TRIGGER</w:t>
+      </w:r>
+      <w:proofErr w:type="gramEnd"/>
+      <w:r>
+        <w:t xml:space="preserve">:EXTERNAL ON -- Pattern above will be only triggered externally </w:t>
+      </w:r>
+    </w:p>
+    <w:p>
+      <w:proofErr w:type="gramStart"/>
+      <w:r>
+        <w:t>PATTERN:TRIGGER</w:t>
+      </w:r>
+      <w:proofErr w:type="gramEnd"/>
+      <w:r>
+        <w:t xml:space="preserve">:EXTERNAL:TYPE:EDGE -- Sets trigger in to trigger on an edge </w:t>
       </w:r>
     </w:p>
     <w:p>
@@ -4826,29 +5087,60 @@
       </w:r>
     </w:p>
     <w:p>
-      <w:r>
-        <w:t>SIGNAL:ALL:SOURCE 8 -- Sets all signals to source 8 (always on)</w:t>
-      </w:r>
-    </w:p>
-    <w:p>
-      <w:r>
-        <w:t xml:space="preserve">SIGNAL:PERST:SOURCE 4 -- Sets PERST# to source 4 </w:t>
-      </w:r>
-    </w:p>
-    <w:p>
-      <w:r>
-        <w:t>SIGNAL:PERST:DRIVE:OPEN LOW -- When PERST is discounted module will drive device side LOW</w:t>
-      </w:r>
-    </w:p>
-    <w:p>
-      <w:r>
-        <w:t xml:space="preserve">TRIGGER:OUT:INVERT ON -- Need to invert so it triggers on power down </w:t>
+      <w:proofErr w:type="gramStart"/>
+      <w:r>
+        <w:t>SIGNAL:ALL</w:t>
+      </w:r>
+      <w:proofErr w:type="gramEnd"/>
+      <w:r>
+        <w:t>:SOURCE 8 -- Sets all signals to source 8 (always on)</w:t>
+      </w:r>
+    </w:p>
+    <w:p>
+      <w:proofErr w:type="gramStart"/>
+      <w:r>
+        <w:t>SIGNAL:PERST</w:t>
+      </w:r>
+      <w:proofErr w:type="gramEnd"/>
+      <w:r>
+        <w:t xml:space="preserve">:SOURCE 4 -- Sets PERST# to source 4 </w:t>
+      </w:r>
+    </w:p>
+    <w:p>
+      <w:proofErr w:type="gramStart"/>
+      <w:r>
+        <w:t>SIGNAL:PERST</w:t>
+      </w:r>
+      <w:proofErr w:type="gramEnd"/>
+      <w:r>
+        <w:t>:DRIVE:OPEN LOW -- When PERST is discounted module will drive device side LOW</w:t>
+      </w:r>
+    </w:p>
+    <w:p>
+      <w:r>
+        <w:t>TRIGGER:</w:t>
+      </w:r>
+      <w:proofErr w:type="gramStart"/>
+      <w:r>
+        <w:t>OUT:INVERT</w:t>
+      </w:r>
+      <w:proofErr w:type="gramEnd"/>
+      <w:r>
+        <w:t xml:space="preserve"> ON -- Need to invert so it triggers on power down </w:t>
       </w:r>
     </w:p>
     <w:p>
       <w:r>
         <w:lastRenderedPageBreak/>
-        <w:t xml:space="preserve">TRIGGER:OUT:MODE POWER -- Trigger out on power event  </w:t>
+        <w:t>TRIGGER:</w:t>
+      </w:r>
+      <w:proofErr w:type="gramStart"/>
+      <w:r>
+        <w:t>OUT:MODE</w:t>
+      </w:r>
+      <w:proofErr w:type="gramEnd"/>
+      <w:r>
+        <w:t xml:space="preserve"> POWER -- Trigger out on power event  </w:t>
       </w:r>
     </w:p>
     <w:p>
@@ -4857,8 +5149,13 @@
       </w:r>
     </w:p>
     <w:p>
-      <w:r>
-        <w:t>RUN:POWER DOWN</w:t>
+      <w:proofErr w:type="gramStart"/>
+      <w:r>
+        <w:t>RUN:POWER</w:t>
+      </w:r>
+      <w:proofErr w:type="gramEnd"/>
+      <w:r>
+        <w:t xml:space="preserve"> DOWN</w:t>
       </w:r>
     </w:p>
     <w:p/>
@@ -4891,7 +5188,7 @@
         <w:pStyle w:val="Heading3"/>
       </w:pPr>
       <w:bookmarkStart w:id="31" w:name="_Toc184889530"/>
-      <w:bookmarkStart w:id="32" w:name="_Toc184889761"/>
+      <w:bookmarkStart w:id="32" w:name="_Toc191043708"/>
       <w:r>
         <w:lastRenderedPageBreak/>
         <w:t xml:space="preserve">6.2 </w:t>
@@ -5053,7 +5350,7 @@
           <w:szCs w:val="24"/>
         </w:rPr>
       </w:pPr>
-      <w:bookmarkStart w:id="33" w:name="_Toc184889817"/>
+      <w:bookmarkStart w:id="33" w:name="_Toc191043695"/>
       <w:r>
         <w:rPr>
           <w:rFonts w:ascii="Arial" w:hAnsi="Arial" w:cs="Arial"/>
@@ -5161,7 +5458,7 @@
         <w:pStyle w:val="Heading3"/>
       </w:pPr>
       <w:bookmarkStart w:id="34" w:name="_Toc184889531"/>
-      <w:bookmarkStart w:id="35" w:name="_Toc184889762"/>
+      <w:bookmarkStart w:id="35" w:name="_Toc191043709"/>
       <w:r>
         <w:lastRenderedPageBreak/>
         <w:t xml:space="preserve">6.3 </w:t>
@@ -5485,7 +5782,7 @@
           <w:lang w:bidi="en-US"/>
         </w:rPr>
       </w:pPr>
-      <w:bookmarkStart w:id="39" w:name="_Toc184889818"/>
+      <w:bookmarkStart w:id="39" w:name="_Toc191043696"/>
       <w:r>
         <w:rPr>
           <w:rFonts w:ascii="Arial" w:hAnsi="Arial" w:cs="Arial"/>
@@ -5664,7 +5961,7 @@
           <w:szCs w:val="24"/>
         </w:rPr>
       </w:pPr>
-      <w:bookmarkStart w:id="40" w:name="_Toc184889819"/>
+      <w:bookmarkStart w:id="40" w:name="_Toc191043697"/>
       <w:r>
         <w:rPr>
           <w:rFonts w:ascii="Arial" w:hAnsi="Arial" w:cs="Arial"/>
@@ -5831,7 +6128,7 @@
           <w:szCs w:val="24"/>
         </w:rPr>
       </w:pPr>
-      <w:bookmarkStart w:id="41" w:name="_Toc184889820"/>
+      <w:bookmarkStart w:id="41" w:name="_Toc191043698"/>
       <w:r>
         <w:rPr>
           <w:rFonts w:ascii="Arial" w:hAnsi="Arial" w:cs="Arial"/>
@@ -5951,7 +6248,21 @@
         <w:rPr>
           <w:lang w:val="en-US"/>
         </w:rPr>
-        <w:t>The module can be configured to perform a number of actions when the Host is powered up:</w:t>
+        <w:t xml:space="preserve">The module can be configured to perform </w:t>
+      </w:r>
+      <w:proofErr w:type="gramStart"/>
+      <w:r>
+        <w:rPr>
+          <w:lang w:val="en-US"/>
+        </w:rPr>
+        <w:t>a number of</w:t>
+      </w:r>
+      <w:proofErr w:type="gramEnd"/>
+      <w:r>
+        <w:rPr>
+          <w:lang w:val="en-US"/>
+        </w:rPr>
+        <w:t xml:space="preserve"> actions when the Host is powered up:</w:t>
       </w:r>
     </w:p>
     <w:p>
@@ -6109,7 +6420,7 @@
         <w:pStyle w:val="Heading1"/>
       </w:pPr>
       <w:bookmarkStart w:id="42" w:name="_Toc184889532"/>
-      <w:bookmarkStart w:id="43" w:name="_Toc184889763"/>
+      <w:bookmarkStart w:id="43" w:name="_Toc191043710"/>
       <w:r>
         <w:lastRenderedPageBreak/>
         <w:t xml:space="preserve">7. </w:t>
@@ -6124,8 +6435,18 @@
       <w:bookmarkEnd w:id="43"/>
     </w:p>
     <w:p>
-      <w:r>
-        <w:t>TRIGGer:IN:TYPE [EDGE | LEVEL]</w:t>
+      <w:proofErr w:type="spellStart"/>
+      <w:r>
+        <w:t>TRIGGer:</w:t>
+      </w:r>
+      <w:proofErr w:type="gramStart"/>
+      <w:r>
+        <w:t>IN:TYPE</w:t>
+      </w:r>
+      <w:proofErr w:type="spellEnd"/>
+      <w:proofErr w:type="gramEnd"/>
+      <w:r>
+        <w:t xml:space="preserve"> [EDGE | LEVEL]</w:t>
       </w:r>
     </w:p>
     <w:p>
@@ -6144,8 +6465,18 @@
       </w:r>
     </w:p>
     <w:p>
-      <w:r>
-        <w:t>TRIGger:IN:INVERT [ON|OFF]</w:t>
+      <w:proofErr w:type="spellStart"/>
+      <w:r>
+        <w:t>TRIGger:</w:t>
+      </w:r>
+      <w:proofErr w:type="gramStart"/>
+      <w:r>
+        <w:t>IN:INVERT</w:t>
+      </w:r>
+      <w:proofErr w:type="spellEnd"/>
+      <w:proofErr w:type="gramEnd"/>
+      <w:r>
+        <w:t xml:space="preserve"> [ON|OFF]</w:t>
       </w:r>
     </w:p>
     <w:p>
@@ -6159,8 +6490,18 @@
       </w:r>
     </w:p>
     <w:p>
-      <w:r>
-        <w:t xml:space="preserve">TRIGger:OUT:INVERT [ON|OFF] Sets the trigger invert mode for output trigger </w:t>
+      <w:proofErr w:type="spellStart"/>
+      <w:r>
+        <w:t>TRIGger:</w:t>
+      </w:r>
+      <w:proofErr w:type="gramStart"/>
+      <w:r>
+        <w:t>OUT:INVERT</w:t>
+      </w:r>
+      <w:proofErr w:type="spellEnd"/>
+      <w:proofErr w:type="gramEnd"/>
+      <w:r>
+        <w:t xml:space="preserve"> [ON|OFF] Sets the trigger invert mode for output trigger </w:t>
       </w:r>
     </w:p>
     <w:p>
@@ -6174,13 +6515,39 @@
       </w:r>
     </w:p>
     <w:p>
-      <w:r>
-        <w:t xml:space="preserve">TRIGger:IN:SOURce [EXTernal|???_host] </w:t>
-      </w:r>
-    </w:p>
-    <w:p>
-      <w:r>
-        <w:t xml:space="preserve">Sets the source of the trigger in event EXTernal = Uses the trigger in connector </w:t>
+      <w:proofErr w:type="spellStart"/>
+      <w:r>
+        <w:t>TRIGger:</w:t>
+      </w:r>
+      <w:proofErr w:type="gramStart"/>
+      <w:r>
+        <w:t>IN:SOURce</w:t>
+      </w:r>
+      <w:proofErr w:type="spellEnd"/>
+      <w:proofErr w:type="gramEnd"/>
+      <w:r>
+        <w:t xml:space="preserve"> [</w:t>
+      </w:r>
+      <w:proofErr w:type="spellStart"/>
+      <w:r>
+        <w:t>EXTernal</w:t>
+      </w:r>
+      <w:proofErr w:type="spellEnd"/>
+      <w:r>
+        <w:t xml:space="preserve">|???_host] </w:t>
+      </w:r>
+    </w:p>
+    <w:p>
+      <w:r>
+        <w:t xml:space="preserve">Sets the source of the trigger in event </w:t>
+      </w:r>
+      <w:proofErr w:type="spellStart"/>
+      <w:r>
+        <w:t>EXTernal</w:t>
+      </w:r>
+      <w:proofErr w:type="spellEnd"/>
+      <w:r>
+        <w:t xml:space="preserve"> = Uses the trigger in connector </w:t>
       </w:r>
     </w:p>
     <w:p>
@@ -6194,8 +6561,26 @@
       </w:r>
     </w:p>
     <w:p>
-      <w:r>
-        <w:t xml:space="preserve">TRIGger:IN:MODE [OFF|POWER|GLITCH|SIDEband] </w:t>
+      <w:proofErr w:type="spellStart"/>
+      <w:r>
+        <w:t>TRIGger:</w:t>
+      </w:r>
+      <w:proofErr w:type="gramStart"/>
+      <w:r>
+        <w:t>IN:MODE</w:t>
+      </w:r>
+      <w:proofErr w:type="spellEnd"/>
+      <w:proofErr w:type="gramEnd"/>
+      <w:r>
+        <w:t xml:space="preserve"> [</w:t>
+      </w:r>
+      <w:proofErr w:type="spellStart"/>
+      <w:r>
+        <w:t>OFF|POWER|GLITCH|SIDEband</w:t>
+      </w:r>
+      <w:proofErr w:type="spellEnd"/>
+      <w:r>
+        <w:t xml:space="preserve">] </w:t>
       </w:r>
     </w:p>
     <w:p>
@@ -6219,13 +6604,36 @@
       </w:r>
     </w:p>
     <w:p>
-      <w:r>
-        <w:t>SIDEband= Sideband monitor mode (if ‘monitoring’ is supported)</w:t>
-      </w:r>
-    </w:p>
-    <w:p>
-      <w:r>
-        <w:t>TRIGger:OUT:MODE [OFF | POWER | GLITCH | ???_host | SIDEband]</w:t>
+      <w:proofErr w:type="spellStart"/>
+      <w:r>
+        <w:t>SIDEband</w:t>
+      </w:r>
+      <w:proofErr w:type="spellEnd"/>
+      <w:r>
+        <w:t>= Sideband monitor mode (if ‘monitoring’ is supported)</w:t>
+      </w:r>
+    </w:p>
+    <w:p>
+      <w:proofErr w:type="spellStart"/>
+      <w:r>
+        <w:t>TRIGger:</w:t>
+      </w:r>
+      <w:proofErr w:type="gramStart"/>
+      <w:r>
+        <w:t>OUT:MODE</w:t>
+      </w:r>
+      <w:proofErr w:type="spellEnd"/>
+      <w:proofErr w:type="gramEnd"/>
+      <w:r>
+        <w:t xml:space="preserve"> [OFF | POWER | GLITCH | ???_host | </w:t>
+      </w:r>
+      <w:proofErr w:type="spellStart"/>
+      <w:r>
+        <w:t>SIDEband</w:t>
+      </w:r>
+      <w:proofErr w:type="spellEnd"/>
+      <w:r>
+        <w:t>]</w:t>
       </w:r>
     </w:p>
     <w:p>
@@ -6234,23 +6642,67 @@
       </w:r>
     </w:p>
     <w:p>
-      <w:r>
+      <w:pPr>
+        <w:rPr>
+          <w:lang w:val="it-IT"/>
+        </w:rPr>
+      </w:pPr>
+      <w:r>
+        <w:rPr>
+          <w:lang w:val="it-IT"/>
+        </w:rPr>
         <w:t>TRIGger:MONitor:IN [#SignalName]</w:t>
       </w:r>
     </w:p>
     <w:p>
-      <w:r>
+      <w:pPr>
+        <w:rPr>
+          <w:lang w:val="it-IT"/>
+        </w:rPr>
+      </w:pPr>
+      <w:r>
+        <w:rPr>
+          <w:lang w:val="it-IT"/>
+        </w:rPr>
         <w:t>TRIGger:MONitor:IN?</w:t>
       </w:r>
     </w:p>
     <w:p>
-      <w:r>
-        <w:t xml:space="preserve">TRIGger:MONitor:OUT [#SignalName] [HOST|DEVice] </w:t>
-      </w:r>
-    </w:p>
-    <w:p>
-      <w:r>
-        <w:t>TRIGger:MONitor:OUT?</w:t>
+      <w:proofErr w:type="spellStart"/>
+      <w:proofErr w:type="gramStart"/>
+      <w:r>
+        <w:t>TRIGger:MONitor</w:t>
+      </w:r>
+      <w:proofErr w:type="gramEnd"/>
+      <w:r>
+        <w:t>:OUT</w:t>
+      </w:r>
+      <w:proofErr w:type="spellEnd"/>
+      <w:r>
+        <w:t xml:space="preserve"> [#SignalName] [</w:t>
+      </w:r>
+      <w:proofErr w:type="spellStart"/>
+      <w:r>
+        <w:t>HOST|DEVice</w:t>
+      </w:r>
+      <w:proofErr w:type="spellEnd"/>
+      <w:r>
+        <w:t xml:space="preserve">] </w:t>
+      </w:r>
+    </w:p>
+    <w:p>
+      <w:proofErr w:type="spellStart"/>
+      <w:proofErr w:type="gramStart"/>
+      <w:r>
+        <w:t>TRIGger:MONitor</w:t>
+      </w:r>
+      <w:proofErr w:type="gramEnd"/>
+      <w:r>
+        <w:t>:OUT</w:t>
+      </w:r>
+      <w:proofErr w:type="spellEnd"/>
+      <w:r>
+        <w:t>?</w:t>
       </w:r>
     </w:p>
     <w:sectPr>
@@ -6265,7 +6717,7 @@
 </file>
 
 <file path=word/endnotes.xml><?xml version="1.0" encoding="utf-8"?>
-<w:endnotes xmlns:wpc="http://schemas.microsoft.com/office/word/2010/wordprocessingCanvas" xmlns:cx="http://schemas.microsoft.com/office/drawing/2014/chartex" xmlns:cx1="http://schemas.microsoft.com/office/drawing/2015/9/8/chartex" xmlns:cx2="http://schemas.microsoft.com/office/drawing/2015/10/21/chartex" xmlns:cx3="http://schemas.microsoft.com/office/drawing/2016/5/9/chartex" xmlns:cx4="http://schemas.microsoft.com/office/drawing/2016/5/10/chartex" xmlns:cx5="http://schemas.microsoft.com/office/drawing/2016/5/11/chartex" xmlns:cx6="http://schemas.microsoft.com/office/drawing/2016/5/12/chartex" xmlns:cx7="http://schemas.microsoft.com/office/drawing/2016/5/13/chartex" xmlns:cx8="http://schemas.microsoft.com/office/drawing/2016/5/14/chartex" xmlns:mc="http://schemas.openxmlformats.org/markup-compatibility/2006" xmlns:aink="http://schemas.microsoft.com/office/drawing/2016/ink" xmlns:am3d="http://schemas.microsoft.com/office/drawing/2017/model3d" xmlns:o="urn:schemas-microsoft-com:office:office" xmlns:oel="http://schemas.microsoft.com/office/2019/extlst" xmlns:r="http://schemas.openxmlformats.org/officeDocument/2006/relationships" xmlns:m="http://schemas.openxmlformats.org/officeDocument/2006/math" xmlns:v="urn:schemas-microsoft-com:vml" xmlns:wp14="http://schemas.microsoft.com/office/word/2010/wordprocessingDrawing" xmlns:wp="http://schemas.openxmlformats.org/drawingml/2006/wordprocessingDrawing" xmlns:w10="urn:schemas-microsoft-com:office:word" xmlns:w="http://schemas.openxmlformats.org/wordprocessingml/2006/main" xmlns:w14="http://schemas.microsoft.com/office/word/2010/wordml" xmlns:w15="http://schemas.microsoft.com/office/word/2012/wordml" xmlns:w16cex="http://schemas.microsoft.com/office/word/2018/wordml/cex" xmlns:w16cid="http://schemas.microsoft.com/office/word/2016/wordml/cid" xmlns:w16="http://schemas.microsoft.com/office/word/2018/wordml" xmlns:w16du="http://schemas.microsoft.com/office/word/2023/wordml/word16du" xmlns:w16sdtdh="http://schemas.microsoft.com/office/word/2020/wordml/sdtdatahash" xmlns:w16se="http://schemas.microsoft.com/office/word/2015/wordml/symex" xmlns:wpg="http://schemas.microsoft.com/office/word/2010/wordprocessingGroup" xmlns:wpi="http://schemas.microsoft.com/office/word/2010/wordprocessingInk" xmlns:wne="http://schemas.microsoft.com/office/word/2006/wordml" xmlns:wps="http://schemas.microsoft.com/office/word/2010/wordprocessingShape" mc:Ignorable="w14 w15 w16se w16cid w16 w16cex w16sdtdh w16du wp14">
+<w:endnotes xmlns:wpc="http://schemas.microsoft.com/office/word/2010/wordprocessingCanvas" xmlns:cx="http://schemas.microsoft.com/office/drawing/2014/chartex" xmlns:cx1="http://schemas.microsoft.com/office/drawing/2015/9/8/chartex" xmlns:cx2="http://schemas.microsoft.com/office/drawing/2015/10/21/chartex" xmlns:cx3="http://schemas.microsoft.com/office/drawing/2016/5/9/chartex" xmlns:cx4="http://schemas.microsoft.com/office/drawing/2016/5/10/chartex" xmlns:cx5="http://schemas.microsoft.com/office/drawing/2016/5/11/chartex" xmlns:cx6="http://schemas.microsoft.com/office/drawing/2016/5/12/chartex" xmlns:cx7="http://schemas.microsoft.com/office/drawing/2016/5/13/chartex" xmlns:cx8="http://schemas.microsoft.com/office/drawing/2016/5/14/chartex" xmlns:mc="http://schemas.openxmlformats.org/markup-compatibility/2006" xmlns:aink="http://schemas.microsoft.com/office/drawing/2016/ink" xmlns:am3d="http://schemas.microsoft.com/office/drawing/2017/model3d" xmlns:o="urn:schemas-microsoft-com:office:office" xmlns:oel="http://schemas.microsoft.com/office/2019/extlst" xmlns:r="http://schemas.openxmlformats.org/officeDocument/2006/relationships" xmlns:m="http://schemas.openxmlformats.org/officeDocument/2006/math" xmlns:v="urn:schemas-microsoft-com:vml" xmlns:wp14="http://schemas.microsoft.com/office/word/2010/wordprocessingDrawing" xmlns:wp="http://schemas.openxmlformats.org/drawingml/2006/wordprocessingDrawing" xmlns:w10="urn:schemas-microsoft-com:office:word" xmlns:w="http://schemas.openxmlformats.org/wordprocessingml/2006/main" xmlns:w14="http://schemas.microsoft.com/office/word/2010/wordml" xmlns:w15="http://schemas.microsoft.com/office/word/2012/wordml" xmlns:w16cex="http://schemas.microsoft.com/office/word/2018/wordml/cex" xmlns:w16cid="http://schemas.microsoft.com/office/word/2016/wordml/cid" xmlns:w16="http://schemas.microsoft.com/office/word/2018/wordml" xmlns:w16du="http://schemas.microsoft.com/office/word/2023/wordml/word16du" xmlns:w16sdtdh="http://schemas.microsoft.com/office/word/2020/wordml/sdtdatahash" xmlns:w16sdtfl="http://schemas.microsoft.com/office/word/2024/wordml/sdtformatlock" xmlns:w16se="http://schemas.microsoft.com/office/word/2015/wordml/symex" xmlns:wpg="http://schemas.microsoft.com/office/word/2010/wordprocessingGroup" xmlns:wpi="http://schemas.microsoft.com/office/word/2010/wordprocessingInk" xmlns:wne="http://schemas.microsoft.com/office/word/2006/wordml" xmlns:wps="http://schemas.microsoft.com/office/word/2010/wordprocessingShape" mc:Ignorable="w14 w15 w16se w16cid w16 w16cex w16sdtdh w16sdtfl w16du wp14">
   <w:endnote w:type="separator" w:id="-1">
     <w:p>
       <w:pPr>
@@ -6290,7 +6742,7 @@
 </file>
 
 <file path=word/footnotes.xml><?xml version="1.0" encoding="utf-8"?>
-<w:footnotes xmlns:wpc="http://schemas.microsoft.com/office/word/2010/wordprocessingCanvas" xmlns:cx="http://schemas.microsoft.com/office/drawing/2014/chartex" xmlns:cx1="http://schemas.microsoft.com/office/drawing/2015/9/8/chartex" xmlns:cx2="http://schemas.microsoft.com/office/drawing/2015/10/21/chartex" xmlns:cx3="http://schemas.microsoft.com/office/drawing/2016/5/9/chartex" xmlns:cx4="http://schemas.microsoft.com/office/drawing/2016/5/10/chartex" xmlns:cx5="http://schemas.microsoft.com/office/drawing/2016/5/11/chartex" xmlns:cx6="http://schemas.microsoft.com/office/drawing/2016/5/12/chartex" xmlns:cx7="http://schemas.microsoft.com/office/drawing/2016/5/13/chartex" xmlns:cx8="http://schemas.microsoft.com/office/drawing/2016/5/14/chartex" xmlns:mc="http://schemas.openxmlformats.org/markup-compatibility/2006" xmlns:aink="http://schemas.microsoft.com/office/drawing/2016/ink" xmlns:am3d="http://schemas.microsoft.com/office/drawing/2017/model3d" xmlns:o="urn:schemas-microsoft-com:office:office" xmlns:oel="http://schemas.microsoft.com/office/2019/extlst" xmlns:r="http://schemas.openxmlformats.org/officeDocument/2006/relationships" xmlns:m="http://schemas.openxmlformats.org/officeDocument/2006/math" xmlns:v="urn:schemas-microsoft-com:vml" xmlns:wp14="http://schemas.microsoft.com/office/word/2010/wordprocessingDrawing" xmlns:wp="http://schemas.openxmlformats.org/drawingml/2006/wordprocessingDrawing" xmlns:w10="urn:schemas-microsoft-com:office:word" xmlns:w="http://schemas.openxmlformats.org/wordprocessingml/2006/main" xmlns:w14="http://schemas.microsoft.com/office/word/2010/wordml" xmlns:w15="http://schemas.microsoft.com/office/word/2012/wordml" xmlns:w16cex="http://schemas.microsoft.com/office/word/2018/wordml/cex" xmlns:w16cid="http://schemas.microsoft.com/office/word/2016/wordml/cid" xmlns:w16="http://schemas.microsoft.com/office/word/2018/wordml" xmlns:w16du="http://schemas.microsoft.com/office/word/2023/wordml/word16du" xmlns:w16sdtdh="http://schemas.microsoft.com/office/word/2020/wordml/sdtdatahash" xmlns:w16se="http://schemas.microsoft.com/office/word/2015/wordml/symex" xmlns:wpg="http://schemas.microsoft.com/office/word/2010/wordprocessingGroup" xmlns:wpi="http://schemas.microsoft.com/office/word/2010/wordprocessingInk" xmlns:wne="http://schemas.microsoft.com/office/word/2006/wordml" xmlns:wps="http://schemas.microsoft.com/office/word/2010/wordprocessingShape" mc:Ignorable="w14 w15 w16se w16cid w16 w16cex w16sdtdh w16du wp14">
+<w:footnotes xmlns:wpc="http://schemas.microsoft.com/office/word/2010/wordprocessingCanvas" xmlns:cx="http://schemas.microsoft.com/office/drawing/2014/chartex" xmlns:cx1="http://schemas.microsoft.com/office/drawing/2015/9/8/chartex" xmlns:cx2="http://schemas.microsoft.com/office/drawing/2015/10/21/chartex" xmlns:cx3="http://schemas.microsoft.com/office/drawing/2016/5/9/chartex" xmlns:cx4="http://schemas.microsoft.com/office/drawing/2016/5/10/chartex" xmlns:cx5="http://schemas.microsoft.com/office/drawing/2016/5/11/chartex" xmlns:cx6="http://schemas.microsoft.com/office/drawing/2016/5/12/chartex" xmlns:cx7="http://schemas.microsoft.com/office/drawing/2016/5/13/chartex" xmlns:cx8="http://schemas.microsoft.com/office/drawing/2016/5/14/chartex" xmlns:mc="http://schemas.openxmlformats.org/markup-compatibility/2006" xmlns:aink="http://schemas.microsoft.com/office/drawing/2016/ink" xmlns:am3d="http://schemas.microsoft.com/office/drawing/2017/model3d" xmlns:o="urn:schemas-microsoft-com:office:office" xmlns:oel="http://schemas.microsoft.com/office/2019/extlst" xmlns:r="http://schemas.openxmlformats.org/officeDocument/2006/relationships" xmlns:m="http://schemas.openxmlformats.org/officeDocument/2006/math" xmlns:v="urn:schemas-microsoft-com:vml" xmlns:wp14="http://schemas.microsoft.com/office/word/2010/wordprocessingDrawing" xmlns:wp="http://schemas.openxmlformats.org/drawingml/2006/wordprocessingDrawing" xmlns:w10="urn:schemas-microsoft-com:office:word" xmlns:w="http://schemas.openxmlformats.org/wordprocessingml/2006/main" xmlns:w14="http://schemas.microsoft.com/office/word/2010/wordml" xmlns:w15="http://schemas.microsoft.com/office/word/2012/wordml" xmlns:w16cex="http://schemas.microsoft.com/office/word/2018/wordml/cex" xmlns:w16cid="http://schemas.microsoft.com/office/word/2016/wordml/cid" xmlns:w16="http://schemas.microsoft.com/office/word/2018/wordml" xmlns:w16du="http://schemas.microsoft.com/office/word/2023/wordml/word16du" xmlns:w16sdtdh="http://schemas.microsoft.com/office/word/2020/wordml/sdtdatahash" xmlns:w16sdtfl="http://schemas.microsoft.com/office/word/2024/wordml/sdtformatlock" xmlns:w16se="http://schemas.microsoft.com/office/word/2015/wordml/symex" xmlns:wpg="http://schemas.microsoft.com/office/word/2010/wordprocessingGroup" xmlns:wpi="http://schemas.microsoft.com/office/word/2010/wordprocessingInk" xmlns:wne="http://schemas.microsoft.com/office/word/2006/wordml" xmlns:wps="http://schemas.microsoft.com/office/word/2010/wordprocessingShape" mc:Ignorable="w14 w15 w16se w16cid w16 w16cex w16sdtdh w16sdtfl w16du wp14">
   <w:footnote w:type="separator" w:id="-1">
     <w:p>
       <w:pPr>
@@ -6315,7 +6767,7 @@
 </file>
 
 <file path=word/header1.xml><?xml version="1.0" encoding="utf-8"?>
-<w:hdr xmlns:wpc="http://schemas.microsoft.com/office/word/2010/wordprocessingCanvas" xmlns:cx="http://schemas.microsoft.com/office/drawing/2014/chartex" xmlns:cx1="http://schemas.microsoft.com/office/drawing/2015/9/8/chartex" xmlns:cx2="http://schemas.microsoft.com/office/drawing/2015/10/21/chartex" xmlns:cx3="http://schemas.microsoft.com/office/drawing/2016/5/9/chartex" xmlns:cx4="http://schemas.microsoft.com/office/drawing/2016/5/10/chartex" xmlns:cx5="http://schemas.microsoft.com/office/drawing/2016/5/11/chartex" xmlns:cx6="http://schemas.microsoft.com/office/drawing/2016/5/12/chartex" xmlns:cx7="http://schemas.microsoft.com/office/drawing/2016/5/13/chartex" xmlns:cx8="http://schemas.microsoft.com/office/drawing/2016/5/14/chartex" xmlns:mc="http://schemas.openxmlformats.org/markup-compatibility/2006" xmlns:aink="http://schemas.microsoft.com/office/drawing/2016/ink" xmlns:am3d="http://schemas.microsoft.com/office/drawing/2017/model3d" xmlns:o="urn:schemas-microsoft-com:office:office" xmlns:oel="http://schemas.microsoft.com/office/2019/extlst" xmlns:r="http://schemas.openxmlformats.org/officeDocument/2006/relationships" xmlns:m="http://schemas.openxmlformats.org/officeDocument/2006/math" xmlns:v="urn:schemas-microsoft-com:vml" xmlns:wp14="http://schemas.microsoft.com/office/word/2010/wordprocessingDrawing" xmlns:wp="http://schemas.openxmlformats.org/drawingml/2006/wordprocessingDrawing" xmlns:w10="urn:schemas-microsoft-com:office:word" xmlns:w="http://schemas.openxmlformats.org/wordprocessingml/2006/main" xmlns:w14="http://schemas.microsoft.com/office/word/2010/wordml" xmlns:w15="http://schemas.microsoft.com/office/word/2012/wordml" xmlns:w16cex="http://schemas.microsoft.com/office/word/2018/wordml/cex" xmlns:w16cid="http://schemas.microsoft.com/office/word/2016/wordml/cid" xmlns:w16="http://schemas.microsoft.com/office/word/2018/wordml" xmlns:w16du="http://schemas.microsoft.com/office/word/2023/wordml/word16du" xmlns:w16sdtdh="http://schemas.microsoft.com/office/word/2020/wordml/sdtdatahash" xmlns:w16se="http://schemas.microsoft.com/office/word/2015/wordml/symex" xmlns:wpg="http://schemas.microsoft.com/office/word/2010/wordprocessingGroup" xmlns:wpi="http://schemas.microsoft.com/office/word/2010/wordprocessingInk" xmlns:wne="http://schemas.microsoft.com/office/word/2006/wordml" xmlns:wps="http://schemas.microsoft.com/office/word/2010/wordprocessingShape" mc:Ignorable="w14 w15 w16se w16cid w16 w16cex w16sdtdh w16du wp14">
+<w:hdr xmlns:wpc="http://schemas.microsoft.com/office/word/2010/wordprocessingCanvas" xmlns:cx="http://schemas.microsoft.com/office/drawing/2014/chartex" xmlns:cx1="http://schemas.microsoft.com/office/drawing/2015/9/8/chartex" xmlns:cx2="http://schemas.microsoft.com/office/drawing/2015/10/21/chartex" xmlns:cx3="http://schemas.microsoft.com/office/drawing/2016/5/9/chartex" xmlns:cx4="http://schemas.microsoft.com/office/drawing/2016/5/10/chartex" xmlns:cx5="http://schemas.microsoft.com/office/drawing/2016/5/11/chartex" xmlns:cx6="http://schemas.microsoft.com/office/drawing/2016/5/12/chartex" xmlns:cx7="http://schemas.microsoft.com/office/drawing/2016/5/13/chartex" xmlns:cx8="http://schemas.microsoft.com/office/drawing/2016/5/14/chartex" xmlns:mc="http://schemas.openxmlformats.org/markup-compatibility/2006" xmlns:aink="http://schemas.microsoft.com/office/drawing/2016/ink" xmlns:am3d="http://schemas.microsoft.com/office/drawing/2017/model3d" xmlns:o="urn:schemas-microsoft-com:office:office" xmlns:oel="http://schemas.microsoft.com/office/2019/extlst" xmlns:r="http://schemas.openxmlformats.org/officeDocument/2006/relationships" xmlns:m="http://schemas.openxmlformats.org/officeDocument/2006/math" xmlns:v="urn:schemas-microsoft-com:vml" xmlns:wp14="http://schemas.microsoft.com/office/word/2010/wordprocessingDrawing" xmlns:wp="http://schemas.openxmlformats.org/drawingml/2006/wordprocessingDrawing" xmlns:w10="urn:schemas-microsoft-com:office:word" xmlns:w="http://schemas.openxmlformats.org/wordprocessingml/2006/main" xmlns:w14="http://schemas.microsoft.com/office/word/2010/wordml" xmlns:w15="http://schemas.microsoft.com/office/word/2012/wordml" xmlns:w16cex="http://schemas.microsoft.com/office/word/2018/wordml/cex" xmlns:w16cid="http://schemas.microsoft.com/office/word/2016/wordml/cid" xmlns:w16="http://schemas.microsoft.com/office/word/2018/wordml" xmlns:w16du="http://schemas.microsoft.com/office/word/2023/wordml/word16du" xmlns:w16sdtdh="http://schemas.microsoft.com/office/word/2020/wordml/sdtdatahash" xmlns:w16sdtfl="http://schemas.microsoft.com/office/word/2024/wordml/sdtformatlock" xmlns:w16se="http://schemas.microsoft.com/office/word/2015/wordml/symex" xmlns:wpg="http://schemas.microsoft.com/office/word/2010/wordprocessingGroup" xmlns:wpi="http://schemas.microsoft.com/office/word/2010/wordprocessingInk" xmlns:wne="http://schemas.microsoft.com/office/word/2006/wordml" xmlns:wps="http://schemas.microsoft.com/office/word/2010/wordprocessingShape" mc:Ignorable="w14 w15 w16se w16cid w16 w16cex w16sdtdh w16sdtfl w16du wp14">
   <w:p>
     <w:pPr>
       <w:pStyle w:val="Header"/>
@@ -6416,7 +6868,7 @@
 </file>
 
 <file path=word/numbering.xml><?xml version="1.0" encoding="utf-8"?>
-<w:numbering xmlns:wpc="http://schemas.microsoft.com/office/word/2010/wordprocessingCanvas" xmlns:cx="http://schemas.microsoft.com/office/drawing/2014/chartex" xmlns:cx1="http://schemas.microsoft.com/office/drawing/2015/9/8/chartex" xmlns:cx2="http://schemas.microsoft.com/office/drawing/2015/10/21/chartex" xmlns:cx3="http://schemas.microsoft.com/office/drawing/2016/5/9/chartex" xmlns:cx4="http://schemas.microsoft.com/office/drawing/2016/5/10/chartex" xmlns:cx5="http://schemas.microsoft.com/office/drawing/2016/5/11/chartex" xmlns:cx6="http://schemas.microsoft.com/office/drawing/2016/5/12/chartex" xmlns:cx7="http://schemas.microsoft.com/office/drawing/2016/5/13/chartex" xmlns:cx8="http://schemas.microsoft.com/office/drawing/2016/5/14/chartex" xmlns:mc="http://schemas.openxmlformats.org/markup-compatibility/2006" xmlns:aink="http://schemas.microsoft.com/office/drawing/2016/ink" xmlns:am3d="http://schemas.microsoft.com/office/drawing/2017/model3d" xmlns:o="urn:schemas-microsoft-com:office:office" xmlns:oel="http://schemas.microsoft.com/office/2019/extlst" xmlns:r="http://schemas.openxmlformats.org/officeDocument/2006/relationships" xmlns:m="http://schemas.openxmlformats.org/officeDocument/2006/math" xmlns:v="urn:schemas-microsoft-com:vml" xmlns:wp14="http://schemas.microsoft.com/office/word/2010/wordprocessingDrawing" xmlns:wp="http://schemas.openxmlformats.org/drawingml/2006/wordprocessingDrawing" xmlns:w10="urn:schemas-microsoft-com:office:word" xmlns:w="http://schemas.openxmlformats.org/wordprocessingml/2006/main" xmlns:w14="http://schemas.microsoft.com/office/word/2010/wordml" xmlns:w15="http://schemas.microsoft.com/office/word/2012/wordml" xmlns:w16cex="http://schemas.microsoft.com/office/word/2018/wordml/cex" xmlns:w16cid="http://schemas.microsoft.com/office/word/2016/wordml/cid" xmlns:w16="http://schemas.microsoft.com/office/word/2018/wordml" xmlns:w16du="http://schemas.microsoft.com/office/word/2023/wordml/word16du" xmlns:w16sdtdh="http://schemas.microsoft.com/office/word/2020/wordml/sdtdatahash" xmlns:w16se="http://schemas.microsoft.com/office/word/2015/wordml/symex" xmlns:wpg="http://schemas.microsoft.com/office/word/2010/wordprocessingGroup" xmlns:wpi="http://schemas.microsoft.com/office/word/2010/wordprocessingInk" xmlns:wne="http://schemas.microsoft.com/office/word/2006/wordml" xmlns:wps="http://schemas.microsoft.com/office/word/2010/wordprocessingShape" mc:Ignorable="w14 w15 w16se w16cid w16 w16cex w16sdtdh w16du wp14">
+<w:numbering xmlns:wpc="http://schemas.microsoft.com/office/word/2010/wordprocessingCanvas" xmlns:cx="http://schemas.microsoft.com/office/drawing/2014/chartex" xmlns:cx1="http://schemas.microsoft.com/office/drawing/2015/9/8/chartex" xmlns:cx2="http://schemas.microsoft.com/office/drawing/2015/10/21/chartex" xmlns:cx3="http://schemas.microsoft.com/office/drawing/2016/5/9/chartex" xmlns:cx4="http://schemas.microsoft.com/office/drawing/2016/5/10/chartex" xmlns:cx5="http://schemas.microsoft.com/office/drawing/2016/5/11/chartex" xmlns:cx6="http://schemas.microsoft.com/office/drawing/2016/5/12/chartex" xmlns:cx7="http://schemas.microsoft.com/office/drawing/2016/5/13/chartex" xmlns:cx8="http://schemas.microsoft.com/office/drawing/2016/5/14/chartex" xmlns:mc="http://schemas.openxmlformats.org/markup-compatibility/2006" xmlns:aink="http://schemas.microsoft.com/office/drawing/2016/ink" xmlns:am3d="http://schemas.microsoft.com/office/drawing/2017/model3d" xmlns:o="urn:schemas-microsoft-com:office:office" xmlns:oel="http://schemas.microsoft.com/office/2019/extlst" xmlns:r="http://schemas.openxmlformats.org/officeDocument/2006/relationships" xmlns:m="http://schemas.openxmlformats.org/officeDocument/2006/math" xmlns:v="urn:schemas-microsoft-com:vml" xmlns:wp14="http://schemas.microsoft.com/office/word/2010/wordprocessingDrawing" xmlns:wp="http://schemas.openxmlformats.org/drawingml/2006/wordprocessingDrawing" xmlns:w10="urn:schemas-microsoft-com:office:word" xmlns:w="http://schemas.openxmlformats.org/wordprocessingml/2006/main" xmlns:w14="http://schemas.microsoft.com/office/word/2010/wordml" xmlns:w15="http://schemas.microsoft.com/office/word/2012/wordml" xmlns:w16cex="http://schemas.microsoft.com/office/word/2018/wordml/cex" xmlns:w16cid="http://schemas.microsoft.com/office/word/2016/wordml/cid" xmlns:w16="http://schemas.microsoft.com/office/word/2018/wordml" xmlns:w16du="http://schemas.microsoft.com/office/word/2023/wordml/word16du" xmlns:w16sdtdh="http://schemas.microsoft.com/office/word/2020/wordml/sdtdatahash" xmlns:w16sdtfl="http://schemas.microsoft.com/office/word/2024/wordml/sdtformatlock" xmlns:w16se="http://schemas.microsoft.com/office/word/2015/wordml/symex" xmlns:wpg="http://schemas.microsoft.com/office/word/2010/wordprocessingGroup" xmlns:wpi="http://schemas.microsoft.com/office/word/2010/wordprocessingInk" xmlns:wne="http://schemas.microsoft.com/office/word/2006/wordml" xmlns:wps="http://schemas.microsoft.com/office/word/2010/wordprocessingShape" mc:Ignorable="w14 w15 w16se w16cid w16 w16cex w16sdtdh w16sdtfl w16du wp14">
   <w:abstractNum w:abstractNumId="0" w15:restartNumberingAfterBreak="0">
     <w:nsid w:val="035921E5"/>
     <w:multiLevelType w:val="hybridMultilevel"/>
@@ -7410,7 +7862,7 @@
 </file>
 
 <file path=word/styles.xml><?xml version="1.0" encoding="utf-8"?>
-<w:styles xmlns:mc="http://schemas.openxmlformats.org/markup-compatibility/2006" xmlns:r="http://schemas.openxmlformats.org/officeDocument/2006/relationships" xmlns:w="http://schemas.openxmlformats.org/wordprocessingml/2006/main" xmlns:w14="http://schemas.microsoft.com/office/word/2010/wordml" xmlns:w15="http://schemas.microsoft.com/office/word/2012/wordml" xmlns:w16cex="http://schemas.microsoft.com/office/word/2018/wordml/cex" xmlns:w16cid="http://schemas.microsoft.com/office/word/2016/wordml/cid" xmlns:w16="http://schemas.microsoft.com/office/word/2018/wordml" xmlns:w16du="http://schemas.microsoft.com/office/word/2023/wordml/word16du" xmlns:w16sdtdh="http://schemas.microsoft.com/office/word/2020/wordml/sdtdatahash" xmlns:w16se="http://schemas.microsoft.com/office/word/2015/wordml/symex" mc:Ignorable="w14 w15 w16se w16cid w16 w16cex w16sdtdh w16du">
+<w:styles xmlns:mc="http://schemas.openxmlformats.org/markup-compatibility/2006" xmlns:r="http://schemas.openxmlformats.org/officeDocument/2006/relationships" xmlns:w="http://schemas.openxmlformats.org/wordprocessingml/2006/main" xmlns:w14="http://schemas.microsoft.com/office/word/2010/wordml" xmlns:w15="http://schemas.microsoft.com/office/word/2012/wordml" xmlns:w16cex="http://schemas.microsoft.com/office/word/2018/wordml/cex" xmlns:w16cid="http://schemas.microsoft.com/office/word/2016/wordml/cid" xmlns:w16="http://schemas.microsoft.com/office/word/2018/wordml" xmlns:w16du="http://schemas.microsoft.com/office/word/2023/wordml/word16du" xmlns:w16sdtdh="http://schemas.microsoft.com/office/word/2020/wordml/sdtdatahash" xmlns:w16sdtfl="http://schemas.microsoft.com/office/word/2024/wordml/sdtformatlock" xmlns:w16se="http://schemas.microsoft.com/office/word/2015/wordml/symex" mc:Ignorable="w14 w15 w16se w16cid w16 w16cex w16sdtdh w16sdtfl w16du">
   <w:docDefaults>
     <w:rPrDefault>
       <w:rPr>

</xml_diff>